<commit_message>
PB feedback, + misc cleanup
</commit_message>
<xml_diff>
--- a/doc/manuscript/coauthor_feedback/2021_02/MEE_manuscript_v2_PJB.docx
+++ b/doc/manuscript/coauthor_feedback/2021_02/MEE_manuscript_v2_PJB.docx
@@ -767,24 +767,48 @@
         </m:r>
       </m:oMath>
       <w:r>
-        <w:t xml:space="preserve">, growth rate varied directionally over time in most species– declining in 90%. These trends were largely attributable to </w:t>
+        <w:t xml:space="preserve">, growth rate varied directionally over time in most species– declining in 90%. These trends were largely </w:t>
+      </w:r>
+      <w:r>
+        <w:rPr>
+          <w:highlight w:val="yellow"/>
+        </w:rPr>
+        <w:t xml:space="preserve">attributable to </w:t>
       </w:r>
       <w:del w:id="13" w:author="Patrick Baker" w:date="2021-03-03T18:05:00Z">
         <w:r>
+          <w:rPr>
+            <w:highlight w:val="yellow"/>
+          </w:rPr>
           <w:delText xml:space="preserve">successional </w:delText>
         </w:r>
       </w:del>
       <w:r>
-        <w:t xml:space="preserve">stand dynamics as cohorts and stands age, which remain challenging to </w:t>
+        <w:rPr>
+          <w:highlight w:val="yellow"/>
+        </w:rPr>
+        <w:t>stand</w:t>
+      </w:r>
+      <w:r>
+        <w:t xml:space="preserve"> dynamics as cohorts and stands age, which remain challenging to </w:t>
       </w:r>
       <w:del w:id="14" w:author="Patrick Baker" w:date="2021-03-03T18:06:00Z">
         <w:r>
+          <w:rPr>
+            <w:highlight w:val="yellow"/>
+          </w:rPr>
           <w:delText xml:space="preserve">parse </w:delText>
         </w:r>
       </w:del>
       <w:ins w:id="15" w:author="Patrick Baker" w:date="2021-03-03T18:06:00Z">
         <w:r>
-          <w:t xml:space="preserve">disentangle </w:t>
+          <w:rPr>
+            <w:highlight w:val="yellow"/>
+          </w:rPr>
+          <w:t>disentangle</w:t>
+        </w:r>
+        <w:r>
+          <w:t xml:space="preserve"> </w:t>
         </w:r>
       </w:ins>
       <w:r>
@@ -1066,28 +1090,55 @@
         <w:pStyle w:val="BodyText"/>
       </w:pPr>
       <w:r>
-        <w:t xml:space="preserve">Dendrochronological studies most commonly focus on linear climate responses to single climate drivers and the settings in which these occur, thereby missing nonlinearities and additive or interactive climate effects known to be widespread within forest settings (Wilmking et al., 2020). Nonlinearities in climate sensitivities of tree metabolism and growth have been observed across a wide range </w:t>
+        <w:t xml:space="preserve">Dendrochronological studies most commonly focus on linear climate responses to single climate drivers and the settings in which these occur, thereby missing nonlinearities and additive or interactive climate effects known to be widespread within forest settings (Wilmking et al., 2020). Nonlinearities in climate sensitivities of tree metabolism and growth have been observed across a wide </w:t>
+      </w:r>
+      <w:r>
+        <w:rPr>
+          <w:highlight w:val="yellow"/>
+        </w:rPr>
+        <w:t xml:space="preserve">range </w:t>
       </w:r>
       <w:ins w:id="24" w:author="Patrick Baker" w:date="2021-03-03T19:07:00Z">
         <w:r>
+          <w:rPr>
+            <w:highlight w:val="yellow"/>
+          </w:rPr>
           <w:t xml:space="preserve">of </w:t>
         </w:r>
       </w:ins>
       <w:proofErr w:type="spellStart"/>
       <w:r>
+        <w:rPr>
+          <w:highlight w:val="yellow"/>
+        </w:rPr>
         <w:t>spatio</w:t>
       </w:r>
       <w:proofErr w:type="spellEnd"/>
       <w:r>
-        <w:t>-temporal scales. Over time frames of seconds to days, photosynthesis and respiration display a unimodal relationship</w:t>
+        <w:t xml:space="preserve">-temporal scales. Over time frames of seconds to days, photosynthesis and respiration </w:t>
+      </w:r>
+      <w:r>
+        <w:rPr>
+          <w:highlight w:val="yellow"/>
+        </w:rPr>
+        <w:t>display a unimodal relationship</w:t>
       </w:r>
       <w:del w:id="25" w:author="Patrick Baker" w:date="2021-03-03T19:07:00Z">
         <w:r>
+          <w:rPr>
+            <w:highlight w:val="yellow"/>
+          </w:rPr>
           <w:delText>s</w:delText>
         </w:r>
       </w:del>
       <w:r>
-        <w:t xml:space="preserve"> to temporal variation in temperature, typically peaking at temperatures reflective of the environment to which the plant is adapted and acclimated (Kumarathunge et al., 2019). Across broad geographical climate gradients, annual forest productivity generally increases with temperature, precipitation, and potential evapotranspiration (</w:t>
+        <w:rPr>
+          <w:highlight w:val="yellow"/>
+        </w:rPr>
+        <w:t xml:space="preserve"> to temporal</w:t>
+      </w:r>
+      <w:r>
+        <w:t xml:space="preserve"> variation in temperature, typically peaking at temperatures reflective of the environment to which the plant is adapted and acclimated (Kumarathunge et al., 2019). Across broad geographical climate gradients, annual forest productivity generally increases with temperature, precipitation, and potential evapotranspiration (</w:t>
       </w:r>
       <m:oMath>
         <m:r>
@@ -1112,33 +1163,60 @@
         <w:commentReference w:id="26"/>
       </w:r>
       <w:r>
-        <w:t xml:space="preserve"> Yet, because non-linearities are very problematic for reconstructing climate variables (Esper &amp; Frank, 2009), systems exhibiting these are typically avoided</w:t>
+        <w:t xml:space="preserve"> Yet, because non-linearities are very problematic for reconstructing climate variables (Esper &amp; Frank, 2009), systems exhibiting these are typically </w:t>
+      </w:r>
+      <w:r>
+        <w:rPr>
+          <w:highlight w:val="yellow"/>
+        </w:rPr>
+        <w:t>avoided</w:t>
       </w:r>
       <w:ins w:id="27" w:author="Patrick Baker" w:date="2021-03-03T19:07:00Z">
         <w:r>
+          <w:rPr>
+            <w:highlight w:val="yellow"/>
+          </w:rPr>
           <w:t xml:space="preserve"> (</w:t>
         </w:r>
       </w:ins>
       <w:del w:id="28" w:author="Patrick Baker" w:date="2021-03-03T19:07:00Z">
         <w:r>
+          <w:rPr>
+            <w:highlight w:val="yellow"/>
+          </w:rPr>
           <w:delText>–</w:delText>
         </w:r>
       </w:del>
       <w:r>
+        <w:rPr>
+          <w:highlight w:val="yellow"/>
+        </w:rPr>
         <w:t>e.g., by sampling climate-limited forest boundaries</w:t>
       </w:r>
       <w:ins w:id="29" w:author="Patrick Baker" w:date="2021-03-03T19:07:00Z">
         <w:r>
+          <w:rPr>
+            <w:highlight w:val="yellow"/>
+          </w:rPr>
           <w:t>)</w:t>
         </w:r>
       </w:ins>
       <w:del w:id="30" w:author="Patrick Baker" w:date="2021-03-03T19:07:00Z">
         <w:r>
+          <w:rPr>
+            <w:highlight w:val="yellow"/>
+          </w:rPr>
           <w:delText>,</w:delText>
         </w:r>
       </w:del>
       <w:r>
-        <w:t xml:space="preserve"> and traditional analysis methods are designed around first-order linear growth-climate relationships (Fritts, 1976 </w:t>
+        <w:rPr>
+          <w:highlight w:val="yellow"/>
+        </w:rPr>
+        <w:t xml:space="preserve"> and traditional</w:t>
+      </w:r>
+      <w:r>
+        <w:t xml:space="preserve"> analysis methods are designed around first-order linear growth-climate relationships (Fritts, 1976 </w:t>
       </w:r>
       <w:r>
         <w:rPr>
@@ -1223,11 +1301,23 @@
       </w:r>
       <w:ins w:id="34" w:author="Patrick Baker" w:date="2021-03-03T19:11:00Z">
         <w:r>
-          <w:t xml:space="preserve"> to get the longest possible chronologies for climate reconstructions</w:t>
+          <w:t xml:space="preserve"> </w:t>
+        </w:r>
+        <w:r>
+          <w:rPr>
+            <w:highlight w:val="darkYellow"/>
+          </w:rPr>
+          <w:t>to get the longest possible chronologies for climate reconstructions</w:t>
         </w:r>
       </w:ins>
       <w:r>
-        <w:t>. While convenient for identifying climate signals (Fritts, 1976), this approach is not optimal for subsequent inference of the climate sensitivity of forest productivity (Babst et al., 2018). Although climate correlations can be transformed to climate sensitivity (</w:t>
+        <w:rPr>
+          <w:highlight w:val="darkYellow"/>
+        </w:rPr>
+        <w:t>.</w:t>
+      </w:r>
+      <w:r>
+        <w:t xml:space="preserve"> While convenient for identifying climate signals (Fritts, 1976), this approach is not optimal for subsequent inference of the climate sensitivity of forest productivity (Babst et al., 2018). Although climate correlations can be transformed to climate sensitivity (</w:t>
       </w:r>
       <w:r>
         <w:rPr>
@@ -1384,20 +1474,38 @@
         <w:pStyle w:val="BodyText"/>
       </w:pPr>
       <w:r>
-        <w:t>Characterizing how tree growth and forest productivity are responding to slowly</w:t>
+        <w:t xml:space="preserve">Characterizing how tree growth and forest productivity are responding to </w:t>
+      </w:r>
+      <w:r>
+        <w:rPr>
+          <w:highlight w:val="yellow"/>
+        </w:rPr>
+        <w:t>slowly</w:t>
       </w:r>
       <w:ins w:id="35" w:author="Patrick Baker" w:date="2021-03-03T19:11:00Z">
         <w:r>
+          <w:rPr>
+            <w:highlight w:val="yellow"/>
+          </w:rPr>
           <w:t xml:space="preserve"> </w:t>
         </w:r>
       </w:ins>
       <w:del w:id="36" w:author="Patrick Baker" w:date="2021-03-03T19:11:00Z">
         <w:r>
+          <w:rPr>
+            <w:highlight w:val="yellow"/>
+          </w:rPr>
           <w:delText>-</w:delText>
         </w:r>
       </w:del>
       <w:r>
-        <w:t>changing environmental drivers is very challenging and uncertain. Directional climate change (as opposed to interannual variation), rising atmospheric CO</w:t>
+        <w:rPr>
+          <w:highlight w:val="yellow"/>
+        </w:rPr>
+        <w:t>changing</w:t>
+      </w:r>
+      <w:r>
+        <w:t xml:space="preserve"> environmental drivers is very challenging and uncertain. Directional climate change (as opposed to interannual variation), rising atmospheric CO</w:t>
       </w:r>
       <w:r>
         <w:rPr>
@@ -1428,7 +1536,13 @@
       </w:r>
       <w:ins w:id="37" w:author="Patrick Baker" w:date="2021-03-03T19:12:00Z">
         <w:r>
-          <w:t xml:space="preserve">always </w:t>
+          <w:rPr>
+            <w:highlight w:val="lightGray"/>
+          </w:rPr>
+          <w:t>always</w:t>
+        </w:r>
+        <w:r>
+          <w:t xml:space="preserve"> </w:t>
         </w:r>
       </w:ins>
       <w:r>
@@ -1443,20 +1557,38 @@
         </m:r>
       </m:oMath>
       <w:r>
-        <w:t xml:space="preserve"> through time) and therefore difficult to disentangle, </w:t>
+        <w:t xml:space="preserve"> through time) and therefore difficult to </w:t>
+      </w:r>
+      <w:r>
+        <w:rPr>
+          <w:highlight w:val="yellow"/>
+        </w:rPr>
+        <w:t xml:space="preserve">disentangle, </w:t>
       </w:r>
       <w:del w:id="38" w:author="Patrick Baker" w:date="2021-03-03T19:12:00Z">
         <w:r>
+          <w:rPr>
+            <w:highlight w:val="yellow"/>
+          </w:rPr>
           <w:delText>being subject</w:delText>
         </w:r>
       </w:del>
       <w:ins w:id="39" w:author="Patrick Baker" w:date="2021-03-03T19:12:00Z">
         <w:r>
+          <w:rPr>
+            <w:highlight w:val="yellow"/>
+          </w:rPr>
           <w:t>due</w:t>
         </w:r>
       </w:ins>
       <w:r>
-        <w:t xml:space="preserve"> to various sampling and analysis biases (Bowman et al., 2013; Brienen et al., 2017, 2012; Cherubini et al., 1998; Hember et al., 2019; Nehrbass-Ahles et al., 2014; Peters et al., 2015; P. F. Sullivan et al., 2016). Continued improvement of analytical methods, in combination with sampling approaches that minimize potential biases, will be important to disentangling </w:t>
+        <w:rPr>
+          <w:highlight w:val="yellow"/>
+        </w:rPr>
+        <w:t xml:space="preserve"> to various</w:t>
+      </w:r>
+      <w:r>
+        <w:t xml:space="preserve"> sampling and analysis biases (Bowman et al., 2013; Brienen et al., 2017, 2012; Cherubini et al., 1998; Hember et al., 2019; Nehrbass-Ahles et al., 2014; Peters et al., 2015; P. F. Sullivan et al., 2016). Continued improvement of analytical methods, in combination with sampling approaches that minimize potential biases, will be important to disentangling </w:t>
       </w:r>
       <m:oMath>
         <m:r>
@@ -1556,20 +1688,38 @@
         <w:pStyle w:val="FirstParagraph"/>
       </w:pPr>
       <w:r>
-        <w:t xml:space="preserve">We analyzed tree-ring data, most previously collected, from </w:t>
+        <w:t xml:space="preserve">We analyzed tree-ring data, most previously collected, </w:t>
+      </w:r>
+      <w:r>
+        <w:rPr>
+          <w:highlight w:val="yellow"/>
+        </w:rPr>
+        <w:t xml:space="preserve">from </w:t>
       </w:r>
       <w:del w:id="41" w:author="Patrick Baker" w:date="2021-03-03T19:12:00Z">
         <w:r>
+          <w:rPr>
+            <w:highlight w:val="yellow"/>
+          </w:rPr>
           <w:delText xml:space="preserve">ten </w:delText>
         </w:r>
       </w:del>
       <w:ins w:id="42" w:author="Patrick Baker" w:date="2021-03-03T19:12:00Z">
         <w:r>
+          <w:rPr>
+            <w:highlight w:val="yellow"/>
+          </w:rPr>
           <w:t xml:space="preserve">10 </w:t>
         </w:r>
       </w:ins>
       <w:r>
-        <w:t>sites ranging from 9.15</w:t>
+        <w:rPr>
+          <w:highlight w:val="yellow"/>
+        </w:rPr>
+        <w:t>sites</w:t>
+      </w:r>
+      <w:r>
+        <w:t xml:space="preserve"> ranging from 9.15</w:t>
       </w:r>
       <m:oMath>
         <m:sSup>
@@ -1734,11 +1884,26 @@
         </m:r>
       </m:oMath>
       <w:r>
-        <w:t xml:space="preserve"> measurements, we excluded cores for which we detected errors (e.g., labeling inconsistencies, obvious dating errors) that could not be resolved before finalizing the analysis. We also excluded </w:t>
+        <w:t xml:space="preserve"> measurements, we excluded cores for which we detected errors (e.g., labeling inconsistencies, obvious dating </w:t>
+      </w:r>
+      <w:r>
+        <w:rPr>
+          <w:highlight w:val="yellow"/>
+        </w:rPr>
+        <w:t>errors) that could</w:t>
+      </w:r>
+      <w:r>
+        <w:t xml:space="preserve"> not be resolved before finalizing the analysis. We also excluded </w:t>
       </w:r>
       <w:ins w:id="45" w:author="Patrick Baker" w:date="2021-03-03T19:13:00Z">
         <w:r>
-          <w:t xml:space="preserve">some </w:t>
+          <w:rPr>
+            <w:highlight w:val="lightGray"/>
+          </w:rPr>
+          <w:t>some</w:t>
+        </w:r>
+        <w:r>
+          <w:t xml:space="preserve"> </w:t>
         </w:r>
       </w:ins>
       <w:r>
@@ -1775,6 +1940,7 @@
         <w:t xml:space="preserve"> for the entire core), and (4) </w:t>
       </w:r>
       <w:commentRangeStart w:id="47"/>
+      <w:commentRangeStart w:id="48"/>
       <w:r>
         <w:t>the final 20 years prior to death of trees cored dead</w:t>
       </w:r>
@@ -1785,21 +1951,46 @@
         </w:rPr>
         <w:commentReference w:id="47"/>
       </w:r>
-      <w:r>
-        <w:t>. The final criteri</w:t>
-      </w:r>
-      <w:ins w:id="48" w:author="Patrick Baker" w:date="2021-03-03T19:14:00Z">
-        <w:r>
+      <w:commentRangeEnd w:id="48"/>
+      <w:r>
+        <w:rPr>
+          <w:rStyle w:val="CommentReference"/>
+        </w:rPr>
+        <w:commentReference w:id="48"/>
+      </w:r>
+      <w:r>
+        <w:t xml:space="preserve">. The final </w:t>
+      </w:r>
+      <w:r>
+        <w:rPr>
+          <w:highlight w:val="yellow"/>
+        </w:rPr>
+        <w:t>criteri</w:t>
+      </w:r>
+      <w:ins w:id="49" w:author="Patrick Baker" w:date="2021-03-03T19:14:00Z">
+        <w:r>
+          <w:rPr>
+            <w:highlight w:val="yellow"/>
+          </w:rPr>
           <w:t>on</w:t>
         </w:r>
       </w:ins>
-      <w:del w:id="49" w:author="Patrick Baker" w:date="2021-03-03T19:14:00Z">
-        <w:r>
+      <w:del w:id="50" w:author="Patrick Baker" w:date="2021-03-03T19:14:00Z">
+        <w:r>
+          <w:rPr>
+            <w:highlight w:val="yellow"/>
+          </w:rPr>
           <w:delText>a</w:delText>
         </w:r>
       </w:del>
       <w:r>
-        <w:t xml:space="preserve"> was implemented to avoid periods of growth decline and potentially altered climate sensitivity prior to death (Cailleret et al., 2017; DeSoto et al., 2020). From analyses including </w:t>
+        <w:rPr>
+          <w:highlight w:val="yellow"/>
+        </w:rPr>
+        <w:t xml:space="preserve"> was implemented</w:t>
+      </w:r>
+      <w:r>
+        <w:t xml:space="preserve"> to avoid periods of growth decline and potentially altered climate sensitivity prior to death (Cailleret et al., 2017; DeSoto et al., 2020). From analyses including </w:t>
       </w:r>
       <m:oMath>
         <m:r>
@@ -1929,46 +2120,82 @@
         </m:r>
       </m:oMath>
       <w:r>
-        <w:t xml:space="preserve"> had been reconstructed, we used biomass allometries to estimate the corresponding aboveground biomass and diameter</w:t>
-      </w:r>
-      <w:ins w:id="50" w:author="Patrick Baker" w:date="2021-03-03T19:14:00Z">
-        <w:r>
+        <w:t xml:space="preserve"> had been reconstructed, we used biomass allometries to estimate the corresponding aboveground biomass and </w:t>
+      </w:r>
+      <w:r>
+        <w:rPr>
+          <w:highlight w:val="yellow"/>
+        </w:rPr>
+        <w:t>diameter</w:t>
+      </w:r>
+      <w:ins w:id="51" w:author="Patrick Baker" w:date="2021-03-03T19:14:00Z">
+        <w:r>
+          <w:rPr>
+            <w:highlight w:val="yellow"/>
+          </w:rPr>
           <w:t>-</w:t>
         </w:r>
       </w:ins>
-      <w:del w:id="51" w:author="Patrick Baker" w:date="2021-03-03T19:14:00Z">
-        <w:r>
+      <w:del w:id="52" w:author="Patrick Baker" w:date="2021-03-03T19:14:00Z">
+        <w:r>
+          <w:rPr>
+            <w:highlight w:val="yellow"/>
+          </w:rPr>
           <w:delText xml:space="preserve"> </w:delText>
         </w:r>
       </w:del>
       <w:r>
+        <w:rPr>
+          <w:highlight w:val="yellow"/>
+        </w:rPr>
         <w:t>to</w:t>
       </w:r>
-      <w:ins w:id="52" w:author="Patrick Baker" w:date="2021-03-03T19:14:00Z">
-        <w:r>
+      <w:ins w:id="53" w:author="Patrick Baker" w:date="2021-03-03T19:14:00Z">
+        <w:r>
+          <w:rPr>
+            <w:highlight w:val="yellow"/>
+          </w:rPr>
           <w:t>-</w:t>
         </w:r>
       </w:ins>
-      <w:del w:id="53" w:author="Patrick Baker" w:date="2021-03-03T19:14:00Z">
-        <w:r>
+      <w:del w:id="54" w:author="Patrick Baker" w:date="2021-03-03T19:14:00Z">
+        <w:r>
+          <w:rPr>
+            <w:highlight w:val="yellow"/>
+          </w:rPr>
           <w:delText xml:space="preserve"> </w:delText>
         </w:r>
       </w:del>
       <w:r>
+        <w:rPr>
+          <w:highlight w:val="yellow"/>
+        </w:rPr>
         <w:t xml:space="preserve">area equation to </w:t>
       </w:r>
-      <w:del w:id="54" w:author="Patrick Baker" w:date="2021-03-03T19:14:00Z">
-        <w:r>
+      <w:del w:id="55" w:author="Patrick Baker" w:date="2021-03-03T19:14:00Z">
+        <w:r>
+          <w:rPr>
+            <w:highlight w:val="yellow"/>
+          </w:rPr>
           <w:delText xml:space="preserve">get </w:delText>
         </w:r>
       </w:del>
-      <w:ins w:id="55" w:author="Patrick Baker" w:date="2021-03-03T19:14:00Z">
-        <w:r>
+      <w:ins w:id="56" w:author="Patrick Baker" w:date="2021-03-03T19:14:00Z">
+        <w:r>
+          <w:rPr>
+            <w:highlight w:val="yellow"/>
+          </w:rPr>
           <w:t xml:space="preserve">estimate </w:t>
         </w:r>
       </w:ins>
       <w:r>
-        <w:t>the corresponding basal area. We then calculated aboveground biomass growth increments (</w:t>
+        <w:rPr>
+          <w:highlight w:val="yellow"/>
+        </w:rPr>
+        <w:t>the corresponding</w:t>
+      </w:r>
+      <w:r>
+        <w:t xml:space="preserve"> basal area. We then calculated aboveground biomass growth increments (</w:t>
       </w:r>
       <m:oMath>
         <m:r>
@@ -2150,23 +2377,44 @@
         <w:pStyle w:val="BodyText"/>
       </w:pPr>
       <w:r>
-        <w:t>Monthly climate data for 1901-2019 were obtained from CRU v.4.04 (</w:t>
-      </w:r>
-      <w:del w:id="56" w:author="Patrick Baker" w:date="2021-03-03T19:15:00Z">
-        <w:r>
+        <w:t>Monthly climate data for 1901-2019 were obtained from CRU v.4</w:t>
+      </w:r>
+      <w:r>
+        <w:rPr>
+          <w:highlight w:val="yellow"/>
+        </w:rPr>
+        <w:t>.04 (</w:t>
+      </w:r>
+      <w:del w:id="57" w:author="Patrick Baker" w:date="2021-03-03T19:15:00Z">
+        <w:r>
+          <w:rPr>
+            <w:highlight w:val="yellow"/>
+          </w:rPr>
           <w:delText xml:space="preserve">I. </w:delText>
         </w:r>
       </w:del>
       <w:r>
+        <w:rPr>
+          <w:highlight w:val="yellow"/>
+        </w:rPr>
         <w:t xml:space="preserve">Harris et al., 2014; </w:t>
       </w:r>
-      <w:del w:id="57" w:author="Patrick Baker" w:date="2021-03-03T19:15:00Z">
-        <w:r>
+      <w:del w:id="58" w:author="Patrick Baker" w:date="2021-03-03T19:15:00Z">
+        <w:r>
+          <w:rPr>
+            <w:highlight w:val="yellow"/>
+          </w:rPr>
           <w:delText xml:space="preserve">Ian </w:delText>
         </w:r>
       </w:del>
       <w:r>
-        <w:t>Harris et al., 2020), and in a few cases corrected based on more local records (Appendix S3). Variables considered here included average daily minimum, maximum, and mean temperatures (</w:t>
+        <w:rPr>
+          <w:highlight w:val="yellow"/>
+        </w:rPr>
+        <w:t>Harris</w:t>
+      </w:r>
+      <w:r>
+        <w:t xml:space="preserve"> et al., 2020), and in a few cases corrected based on more local records (Appendix S3). Variables considered here included average daily minimum, maximum, and mean temperatures (</w:t>
       </w:r>
       <m:oMath>
         <m:sSub>
@@ -2318,7 +2566,7 @@
       <w:pPr>
         <w:pStyle w:val="Heading2"/>
       </w:pPr>
-      <w:bookmarkStart w:id="58" w:name="Analysis"/>
+      <w:bookmarkStart w:id="59" w:name="Analysis"/>
       <w:r>
         <w:t>Analysis methods</w:t>
       </w:r>
@@ -2607,28 +2855,52 @@
         <w:t>e.g.</w:t>
       </w:r>
       <w:r>
-        <w:t>, growth and aging of the tree, change in competitive dynamics, atmospheric pollution), we detrended the response variables by fit</w:t>
-      </w:r>
-      <w:ins w:id="59" w:author="Patrick Baker" w:date="2021-03-03T19:15:00Z">
-        <w:r>
+        <w:t xml:space="preserve">, growth and aging of the tree, change in competitive dynamics, atmospheric pollution), we detrended the response </w:t>
+      </w:r>
+      <w:r>
+        <w:rPr>
+          <w:highlight w:val="yellow"/>
+        </w:rPr>
+        <w:t>variables by fit</w:t>
+      </w:r>
+      <w:ins w:id="60" w:author="Patrick Baker" w:date="2021-03-03T19:15:00Z">
+        <w:r>
+          <w:rPr>
+            <w:highlight w:val="yellow"/>
+          </w:rPr>
           <w:t>t</w:t>
         </w:r>
       </w:ins>
       <w:r>
+        <w:rPr>
+          <w:highlight w:val="yellow"/>
+        </w:rPr>
         <w:t>ing penalized thin</w:t>
       </w:r>
-      <w:ins w:id="60" w:author="Patrick Baker" w:date="2021-03-03T19:15:00Z">
-        <w:r>
+      <w:ins w:id="61" w:author="Patrick Baker" w:date="2021-03-03T19:15:00Z">
+        <w:r>
+          <w:rPr>
+            <w:highlight w:val="yellow"/>
+          </w:rPr>
           <w:t>-</w:t>
         </w:r>
       </w:ins>
-      <w:del w:id="61" w:author="Patrick Baker" w:date="2021-03-03T19:15:00Z">
-        <w:r>
+      <w:del w:id="62" w:author="Patrick Baker" w:date="2021-03-03T19:15:00Z">
+        <w:r>
+          <w:rPr>
+            <w:highlight w:val="yellow"/>
+          </w:rPr>
           <w:delText xml:space="preserve"> </w:delText>
         </w:r>
       </w:del>
       <w:r>
-        <w:t xml:space="preserve">plate regression splines in generalized additive models (GAM, function </w:t>
+        <w:rPr>
+          <w:highlight w:val="yellow"/>
+        </w:rPr>
+        <w:t>plate r</w:t>
+      </w:r>
+      <w:r>
+        <w:t xml:space="preserve">egression splines in generalized additive models (GAM, function </w:t>
       </w:r>
       <w:r>
         <w:rPr>
@@ -2777,20 +3049,38 @@
         <w:t>climate</w:t>
       </w:r>
       <w:r>
-        <w:t xml:space="preserve"> specifies one of the climate drivers in the climate variable group, analyzed over one of all possible combinations of consecutive months over a 15</w:t>
-      </w:r>
-      <w:ins w:id="62" w:author="Patrick Baker" w:date="2021-03-03T19:15:00Z">
-        <w:r>
+        <w:t xml:space="preserve"> specifies one of the climate drivers in the climate variable group, analyzed over one of all possible combinations of consecutive months over </w:t>
+      </w:r>
+      <w:r>
+        <w:rPr>
+          <w:highlight w:val="yellow"/>
+        </w:rPr>
+        <w:t>a 15</w:t>
+      </w:r>
+      <w:ins w:id="63" w:author="Patrick Baker" w:date="2021-03-03T19:15:00Z">
+        <w:r>
+          <w:rPr>
+            <w:highlight w:val="yellow"/>
+          </w:rPr>
           <w:t>-</w:t>
         </w:r>
       </w:ins>
-      <w:del w:id="63" w:author="Patrick Baker" w:date="2021-03-03T19:15:00Z">
-        <w:r>
+      <w:del w:id="64" w:author="Patrick Baker" w:date="2021-03-03T19:15:00Z">
+        <w:r>
+          <w:rPr>
+            <w:highlight w:val="yellow"/>
+          </w:rPr>
           <w:delText xml:space="preserve"> </w:delText>
         </w:r>
       </w:del>
       <w:r>
-        <w:t xml:space="preserve">month period ending near the time of cessation of formation of each annual ring (Table S1). </w:t>
+        <w:rPr>
+          <w:highlight w:val="yellow"/>
+        </w:rPr>
+        <w:t>month</w:t>
+      </w:r>
+      <w:r>
+        <w:t xml:space="preserve"> period ending near the time of cessation of formation of each annual ring (Table S1). </w:t>
       </w:r>
       <w:r>
         <w:rPr>
@@ -2823,7 +3113,7 @@
       <w:pPr>
         <w:pStyle w:val="Heading3"/>
       </w:pPr>
-      <w:bookmarkStart w:id="64" w:name="Combining"/>
+      <w:bookmarkStart w:id="65" w:name="Combining"/>
       <w:r>
         <w:t>Combining drivers in GLS model</w:t>
       </w:r>
@@ -2893,15 +3183,30 @@
         <w:t>corCAR1</w:t>
       </w:r>
       <w:r>
-        <w:t>). We will ref</w:t>
-      </w:r>
-      <w:del w:id="65" w:author="Patrick Baker" w:date="2021-03-03T19:15:00Z">
-        <w:r>
+        <w:t xml:space="preserve">). We </w:t>
+      </w:r>
+      <w:r>
+        <w:rPr>
+          <w:highlight w:val="yellow"/>
+        </w:rPr>
+        <w:t>will ref</w:t>
+      </w:r>
+      <w:del w:id="66" w:author="Patrick Baker" w:date="2021-03-03T19:15:00Z">
+        <w:r>
+          <w:rPr>
+            <w:highlight w:val="yellow"/>
+          </w:rPr>
           <w:delText>f</w:delText>
         </w:r>
       </w:del>
       <w:r>
-        <w:t>er to this model as a generalized least squares (GLS) model (Fig. 1).</w:t>
+        <w:rPr>
+          <w:highlight w:val="yellow"/>
+        </w:rPr>
+        <w:t>er to</w:t>
+      </w:r>
+      <w:r>
+        <w:t xml:space="preserve"> this model as a generalized least squares (GLS) model (Fig. 1).</w:t>
       </w:r>
     </w:p>
     <w:p>
@@ -2976,7 +3281,7 @@
       <w:r>
         <w:t>, including both first- and second-order terms of polynomial</w:t>
       </w:r>
-      <w:ins w:id="66" w:author="Patrick Baker" w:date="2021-03-03T19:15:00Z">
+      <w:ins w:id="67" w:author="Patrick Baker" w:date="2021-03-03T19:15:00Z">
         <w:r>
           <w:t>s</w:t>
         </w:r>
@@ -3299,26 +3604,45 @@
         </m:r>
       </m:oMath>
       <w:r>
-        <w:t xml:space="preserve"> effects, we limited the analysis to species with reasonable coverage of </w:t>
-      </w:r>
-      <w:del w:id="67" w:author="Patrick Baker" w:date="2021-03-03T19:15:00Z">
-        <w:r>
+        <w:t xml:space="preserve"> effects, we limited the analysis to species with reasonable </w:t>
+      </w:r>
+      <w:r>
+        <w:rPr>
+          <w:highlight w:val="yellow"/>
+        </w:rPr>
+        <w:t xml:space="preserve">coverage of </w:t>
+      </w:r>
+      <w:del w:id="68" w:author="Patrick Baker" w:date="2021-03-03T19:15:00Z">
+        <w:r>
+          <w:rPr>
+            <w:highlight w:val="yellow"/>
+          </w:rPr>
           <w:delText>an</w:delText>
         </w:r>
       </w:del>
       <w:r>
+        <w:rPr>
+          <w:highlight w:val="yellow"/>
+        </w:rPr>
         <w:t xml:space="preserve"> </w:t>
       </w:r>
       <m:oMath>
         <m:r>
           <w:rPr>
             <w:rFonts w:ascii="Cambria Math" w:hAnsi="Cambria Math"/>
+            <w:highlight w:val="yellow"/>
           </w:rPr>
           <m:t>DBH</m:t>
         </m:r>
       </m:oMath>
       <w:r>
-        <w:t xml:space="preserve"> x </w:t>
+        <w:rPr>
+          <w:highlight w:val="yellow"/>
+        </w:rPr>
+        <w:t xml:space="preserve"> x</w:t>
+      </w:r>
+      <w:r>
+        <w:t xml:space="preserve"> </w:t>
       </w:r>
       <w:r>
         <w:rPr>
@@ -3518,10 +3842,10 @@
       <w:pPr>
         <w:pStyle w:val="Heading1"/>
       </w:pPr>
-      <w:bookmarkStart w:id="68" w:name="Results"/>
+      <w:bookmarkStart w:id="69" w:name="Results"/>
       <w:bookmarkEnd w:id="40"/>
-      <w:bookmarkEnd w:id="58"/>
-      <w:bookmarkEnd w:id="64"/>
+      <w:bookmarkEnd w:id="59"/>
+      <w:bookmarkEnd w:id="65"/>
       <w:r>
         <w:t>Results</w:t>
       </w:r>
@@ -3785,19 +4109,28 @@
       <w:r>
         <w:t xml:space="preserve"> was included in the top model, with best-fit polynomials plotted with solid lines when both first- and second-order terms are significant, dashed lines when only one term is significant, and dotted lines when neither is significant. Transparent ribbons indicate 95% confidence intervals</w:t>
       </w:r>
-      <w:commentRangeStart w:id="69"/>
+      <w:commentRangeStart w:id="70"/>
+      <w:commentRangeStart w:id="71"/>
       <w:r>
         <w:t>.</w:t>
       </w:r>
-      <w:commentRangeEnd w:id="69"/>
+      <w:commentRangeEnd w:id="70"/>
       <w:r>
         <w:rPr>
           <w:rStyle w:val="CommentReference"/>
           <w:i w:val="0"/>
         </w:rPr>
-        <w:commentReference w:id="69"/>
-      </w:r>
-      <w:ins w:id="70" w:author="Patrick Baker" w:date="2021-03-03T19:16:00Z">
+        <w:commentReference w:id="70"/>
+      </w:r>
+      <w:commentRangeEnd w:id="71"/>
+      <w:r>
+        <w:rPr>
+          <w:rStyle w:val="CommentReference"/>
+          <w:i w:val="0"/>
+        </w:rPr>
+        <w:commentReference w:id="71"/>
+      </w:r>
+      <w:ins w:id="72" w:author="Patrick Baker" w:date="2021-03-03T19:16:00Z">
         <w:r>
           <w:t xml:space="preserve"> </w:t>
         </w:r>
@@ -3979,20 +4312,20 @@
       <w:pPr>
         <w:pStyle w:val="ImageCaption"/>
       </w:pPr>
-      <w:commentRangeStart w:id="71"/>
+      <w:commentRangeStart w:id="73"/>
       <w:r>
         <w:rPr>
           <w:b/>
         </w:rPr>
         <w:t>Figure 3</w:t>
       </w:r>
-      <w:commentRangeEnd w:id="71"/>
+      <w:commentRangeEnd w:id="73"/>
       <w:r>
         <w:rPr>
           <w:rStyle w:val="CommentReference"/>
           <w:i w:val="0"/>
         </w:rPr>
-        <w:commentReference w:id="71"/>
+        <w:commentReference w:id="73"/>
       </w:r>
       <w:r>
         <w:rPr>
@@ -4070,32 +4403,50 @@
       <w:r>
         <w:t xml:space="preserve"> as the top variable in five of the eight sites with both variables available (but had no significant main effect at one of these, NIO), and was the only option at two sites (LT and CB). Optimal time windows most commonly coincided at least partially with the months of most active growth in the current year (Fig. 3; Table S1): wet seasons in the tropics (BCNM and </w:t>
       </w:r>
-      <w:commentRangeStart w:id="72"/>
+      <w:commentRangeStart w:id="74"/>
       <w:r>
         <w:t>HKK</w:t>
       </w:r>
-      <w:commentRangeEnd w:id="72"/>
+      <w:commentRangeEnd w:id="74"/>
       <w:r>
         <w:rPr>
           <w:rStyle w:val="CommentReference"/>
         </w:rPr>
-        <w:commentReference w:id="72"/>
-      </w:r>
-      <w:r>
-        <w:t>) or late spring/ early summer in the extratropics (n= 5 of 8). In the tropics, the long time</w:t>
-      </w:r>
-      <w:ins w:id="73" w:author="Patrick Baker" w:date="2021-03-03T19:19:00Z">
-        <w:r>
+        <w:commentReference w:id="74"/>
+      </w:r>
+      <w:r>
+        <w:t xml:space="preserve">) or late spring/ early summer in the extratropics (n= 5 of 8). In the tropics, the </w:t>
+      </w:r>
+      <w:r>
+        <w:rPr>
+          <w:highlight w:val="yellow"/>
+        </w:rPr>
+        <w:t>long time</w:t>
+      </w:r>
+      <w:ins w:id="75" w:author="Patrick Baker" w:date="2021-03-03T19:19:00Z">
+        <w:r>
+          <w:rPr>
+            <w:highlight w:val="yellow"/>
+          </w:rPr>
           <w:t>-</w:t>
         </w:r>
       </w:ins>
-      <w:del w:id="74" w:author="Patrick Baker" w:date="2021-03-03T19:19:00Z">
-        <w:r>
+      <w:del w:id="76" w:author="Patrick Baker" w:date="2021-03-03T19:19:00Z">
+        <w:r>
+          <w:rPr>
+            <w:highlight w:val="yellow"/>
+          </w:rPr>
           <w:delText xml:space="preserve"> </w:delText>
         </w:r>
       </w:del>
       <w:r>
-        <w:t xml:space="preserve">windows over which precipitation was influential (12 mo at BCNM, 9 mo at HKK) also included the majority (BCNM) or all (HKK) of the dry season. In the extratropics, the most influential windows were limited to the current spring and early summer at LDW, whereas optimal windows at three sites extended back to the previous fall (LT, CB) or summer (SCBI). At three sites (HF, ZOF, and SC), precipitation of the previous growing season was the most influential variable. Responses to </w:t>
+        <w:rPr>
+          <w:highlight w:val="yellow"/>
+        </w:rPr>
+        <w:t>windows</w:t>
+      </w:r>
+      <w:r>
+        <w:t xml:space="preserve"> over which precipitation was influential (12 mo at BCNM, 9 mo at HKK) also included the majority (BCNM) or all (HKK) of the dry season. In the extratropics, the most influential windows were limited to the current spring and early summer at LDW, whereas optimal windows at three sites extended back to the previous fall (LT, CB) or summer (SCBI). At three sites (HF, ZOF, and SC), precipitation of the previous growing season was the most influential variable. Responses to </w:t>
       </w:r>
       <m:oMath>
         <m:r>
@@ -4184,20 +4535,38 @@
         <w:t>climwin</w:t>
       </w:r>
       <w:r>
-        <w:t xml:space="preserve"> as the top temperature-related driver at five and three of the </w:t>
-      </w:r>
-      <w:del w:id="75" w:author="Patrick Baker" w:date="2021-03-03T19:19:00Z">
-        <w:r>
+        <w:t xml:space="preserve"> as the top temperature-related driver at five and three of </w:t>
+      </w:r>
+      <w:r>
+        <w:rPr>
+          <w:highlight w:val="yellow"/>
+        </w:rPr>
+        <w:t xml:space="preserve">the </w:t>
+      </w:r>
+      <w:del w:id="77" w:author="Patrick Baker" w:date="2021-03-03T19:19:00Z">
+        <w:r>
+          <w:rPr>
+            <w:highlight w:val="yellow"/>
+          </w:rPr>
           <w:delText xml:space="preserve">ten </w:delText>
         </w:r>
       </w:del>
-      <w:ins w:id="76" w:author="Patrick Baker" w:date="2021-03-03T19:19:00Z">
-        <w:r>
+      <w:ins w:id="78" w:author="Patrick Baker" w:date="2021-03-03T19:19:00Z">
+        <w:r>
+          <w:rPr>
+            <w:highlight w:val="yellow"/>
+          </w:rPr>
           <w:t xml:space="preserve">10 </w:t>
         </w:r>
       </w:ins>
       <w:r>
-        <w:t xml:space="preserve">sites, respectively, noting that </w:t>
+        <w:rPr>
+          <w:highlight w:val="yellow"/>
+        </w:rPr>
+        <w:t>sites,</w:t>
+      </w:r>
+      <w:r>
+        <w:t xml:space="preserve"> respectively, noting that </w:t>
       </w:r>
       <m:oMath>
         <m:r>
@@ -4403,7 +4772,7 @@
       <w:pPr>
         <w:pStyle w:val="Heading2"/>
       </w:pPr>
-      <w:bookmarkStart w:id="77" w:name="Influence"/>
+      <w:bookmarkStart w:id="79" w:name="Influence"/>
       <w:r>
         <w:lastRenderedPageBreak/>
         <w:t>Influence of DBH</w:t>
@@ -5053,8 +5422,8 @@
       <w:pPr>
         <w:pStyle w:val="Heading2"/>
       </w:pPr>
-      <w:bookmarkStart w:id="78" w:name="Additive"/>
-      <w:bookmarkEnd w:id="77"/>
+      <w:bookmarkStart w:id="80" w:name="Additive"/>
+      <w:bookmarkEnd w:id="79"/>
       <w:r>
         <w:t>Additive and interactive effects of climate and DBH</w:t>
       </w:r>
@@ -5419,16 +5788,16 @@
       <w:r>
         <w:t>, more negative/ less positive response of larger trees to higher temperatures) occurred in the more water-limited forests (</w:t>
       </w:r>
-      <w:commentRangeStart w:id="79"/>
+      <w:commentRangeStart w:id="81"/>
       <w:r>
         <w:t>HKK</w:t>
       </w:r>
-      <w:commentRangeEnd w:id="79"/>
+      <w:commentRangeEnd w:id="81"/>
       <w:r>
         <w:rPr>
           <w:rStyle w:val="CommentReference"/>
         </w:rPr>
-        <w:commentReference w:id="79"/>
+        <w:commentReference w:id="81"/>
       </w:r>
       <w:r>
         <w:t>, LT, CB; Fig. 5), whereas positive interactions were more common in mesic forests (SCBI, HF, ZOF).</w:t>
@@ -5490,20 +5859,20 @@
       <w:pPr>
         <w:pStyle w:val="ImageCaption"/>
       </w:pPr>
-      <w:commentRangeStart w:id="80"/>
+      <w:commentRangeStart w:id="82"/>
       <w:r>
         <w:rPr>
           <w:b/>
         </w:rPr>
         <w:t>Figure 5</w:t>
       </w:r>
-      <w:commentRangeEnd w:id="80"/>
+      <w:commentRangeEnd w:id="82"/>
       <w:r>
         <w:rPr>
           <w:rStyle w:val="CommentReference"/>
           <w:i w:val="0"/>
         </w:rPr>
-        <w:commentReference w:id="80"/>
+        <w:commentReference w:id="82"/>
       </w:r>
       <w:r>
         <w:rPr>
@@ -5530,8 +5899,8 @@
       <w:pPr>
         <w:pStyle w:val="Heading2"/>
       </w:pPr>
-      <w:bookmarkStart w:id="81" w:name="Effects"/>
-      <w:bookmarkEnd w:id="78"/>
+      <w:bookmarkStart w:id="83" w:name="Effects"/>
+      <w:bookmarkEnd w:id="80"/>
       <w:r>
         <w:t>Effects of year</w:t>
       </w:r>
@@ -5541,24 +5910,43 @@
         <w:pStyle w:val="FirstParagraph"/>
       </w:pPr>
       <w:r>
-        <w:t xml:space="preserve">There was a significant effect of </w:t>
+        <w:t xml:space="preserve">There was a </w:t>
+      </w:r>
+      <w:r>
+        <w:rPr>
+          <w:highlight w:val="yellow"/>
+        </w:rPr>
+        <w:t xml:space="preserve">significant effect of </w:t>
       </w:r>
       <w:r>
         <w:rPr>
           <w:rStyle w:val="VerbatimChar"/>
+          <w:highlight w:val="yellow"/>
         </w:rPr>
         <w:t>year</w:t>
       </w:r>
       <w:r>
+        <w:rPr>
+          <w:highlight w:val="yellow"/>
+        </w:rPr>
         <w:t xml:space="preserve"> in the GLS models for 31 - 32 (depending on growth metric) of the 37 species-</w:t>
       </w:r>
-      <w:del w:id="82" w:author="Patrick Baker" w:date="2021-03-03T19:22:00Z">
-        <w:r>
+      <w:del w:id="84" w:author="Patrick Baker" w:date="2021-03-03T19:22:00Z">
+        <w:r>
+          <w:rPr>
+            <w:highlight w:val="yellow"/>
+          </w:rPr>
           <w:delText xml:space="preserve"> </w:delText>
         </w:r>
       </w:del>
       <w:r>
-        <w:t xml:space="preserve">site combinations tested (Figs. 6, S35-S54), and these trends were consistent with those observed in a separate analysis of </w:t>
+        <w:rPr>
+          <w:highlight w:val="yellow"/>
+        </w:rPr>
+        <w:t>site</w:t>
+      </w:r>
+      <w:r>
+        <w:t xml:space="preserve"> combinations tested (Figs. 6, S35-S54), and these trends were consistent with those observed in a separate analysis of </w:t>
       </w:r>
       <m:oMath>
         <m:r>
@@ -5786,9 +6174,9 @@
       <w:pPr>
         <w:pStyle w:val="Heading1"/>
       </w:pPr>
-      <w:bookmarkStart w:id="83" w:name="Discussion"/>
-      <w:bookmarkEnd w:id="68"/>
-      <w:bookmarkEnd w:id="81"/>
+      <w:bookmarkStart w:id="85" w:name="Discussion"/>
+      <w:bookmarkEnd w:id="69"/>
+      <w:bookmarkEnd w:id="83"/>
       <w:r>
         <w:t>Discussion</w:t>
       </w:r>
@@ -5809,7 +6197,7 @@
       <w:pPr>
         <w:pStyle w:val="Heading2"/>
       </w:pPr>
-      <w:bookmarkStart w:id="84" w:name="Climate"/>
+      <w:bookmarkStart w:id="86" w:name="Climate"/>
       <w:r>
         <w:t>Climate sensitivity</w:t>
       </w:r>
@@ -5882,40 +6270,67 @@
         </m:r>
       </m:oMath>
       <w:r>
-        <w:t xml:space="preserve">), with the exception of several positive responses at times and in places where temperature was limiting (Fig. 3). These findings are generally consistent with the global-scale analysis of </w:t>
-      </w:r>
-      <w:del w:id="85" w:author="Patrick Baker" w:date="2021-03-03T19:22:00Z">
-        <w:r>
+        <w:t xml:space="preserve">), with the exception of several positive responses at times and in places where temperature was limiting (Fig. 3). These findings are generally consistent with the global-scale </w:t>
+      </w:r>
+      <w:r>
+        <w:rPr>
+          <w:highlight w:val="yellow"/>
+        </w:rPr>
+        <w:t xml:space="preserve">analysis of </w:t>
+      </w:r>
+      <w:del w:id="87" w:author="Patrick Baker" w:date="2021-03-03T19:22:00Z">
+        <w:r>
+          <w:rPr>
+            <w:highlight w:val="yellow"/>
+          </w:rPr>
           <w:delText>(</w:delText>
         </w:r>
       </w:del>
       <w:proofErr w:type="spellStart"/>
       <w:r>
+        <w:rPr>
+          <w:highlight w:val="yellow"/>
+        </w:rPr>
         <w:t>Babst</w:t>
       </w:r>
       <w:proofErr w:type="spellEnd"/>
       <w:r>
+        <w:rPr>
+          <w:highlight w:val="yellow"/>
+        </w:rPr>
         <w:t xml:space="preserve"> et al.</w:t>
       </w:r>
-      <w:ins w:id="86" w:author="Patrick Baker" w:date="2021-03-03T19:23:00Z">
-        <w:r>
+      <w:ins w:id="88" w:author="Patrick Baker" w:date="2021-03-03T19:23:00Z">
+        <w:r>
+          <w:rPr>
+            <w:highlight w:val="yellow"/>
+          </w:rPr>
           <w:t xml:space="preserve"> (</w:t>
         </w:r>
       </w:ins>
-      <w:del w:id="87" w:author="Patrick Baker" w:date="2021-03-03T19:23:00Z">
-        <w:r>
+      <w:del w:id="89" w:author="Patrick Baker" w:date="2021-03-03T19:23:00Z">
+        <w:r>
+          <w:rPr>
+            <w:highlight w:val="yellow"/>
+          </w:rPr>
           <w:delText xml:space="preserve">, </w:delText>
         </w:r>
       </w:del>
       <w:r>
-        <w:t>2019), which shows that the majority of forests globally are moisture limited and respond negatively to temperature, with a shrinking area of temperature-limited forests in cold, humid regions (with SC falling near the transition zone). Within warmer regions, forests in humid climates can sometimes benefit from warm winter or spring temperatures (Babst et al., 2019; Tumajer et al., 2017), as we show for all three species at ZOF and one of our species at HF (Fig. 3). However, the predominantly negative temperature responses (Fig. 3) imply that in most forests, tree growth is likely to be reduced by warming temperatures.</w:t>
+        <w:rPr>
+          <w:highlight w:val="yellow"/>
+        </w:rPr>
+        <w:t>2019), which</w:t>
+      </w:r>
+      <w:r>
+        <w:t xml:space="preserve"> shows that the majority of forests globally are moisture limited and respond negatively to temperature, with a shrinking area of temperature-limited forests in cold, humid regions (with SC falling near the transition zone). Within warmer regions, forests in humid climates can sometimes benefit from warm winter or spring temperatures (Babst et al., 2019; Tumajer et al., 2017), as we show for all three species at ZOF and one of our species at HF (Fig. 3). However, the predominantly negative temperature responses (Fig. 3) imply that in most forests, tree growth is likely to be reduced by warming temperatures.</w:t>
       </w:r>
     </w:p>
     <w:p>
       <w:pPr>
         <w:pStyle w:val="BodyText"/>
       </w:pPr>
-      <w:commentRangeStart w:id="88"/>
+      <w:commentRangeStart w:id="90"/>
       <w:r>
         <w:rPr>
           <w:b/>
@@ -5925,12 +6340,12 @@
       <w:r>
         <w:t xml:space="preserve"> </w:t>
       </w:r>
-      <w:commentRangeEnd w:id="88"/>
+      <w:commentRangeEnd w:id="90"/>
       <w:r>
         <w:rPr>
           <w:rStyle w:val="CommentReference"/>
         </w:rPr>
-        <w:commentReference w:id="88"/>
+        <w:commentReference w:id="90"/>
       </w:r>
       <w:r>
         <w:t xml:space="preserve">While our approach identifies similar climate sensitivities to those that would be identified using conventional methods (Figs. 2, S11-S14; Table S5), it differs in some substantive ways. First, in determining the most important climate drivers (step 1; Fig. 1), we consider the full sample of individual cores, as opposed to a residual chronology in which variance has been standardized and the individual cores have been averaged. Some differences in variables identified and the slope between growth and climate are to be expected giving the methodological differences (Appendix S4); however, as a whole the identified drivers and directions of response are consistent with conventional methods (2, S11-S14; Table S5). Another way in which the current analysis differed from conventional methods is that we pooled species by site when determining the top climate drivers (step 1; Fig. 1). This decision was motivated by the expectation that differences in optimal climate windows across species in one site would be minimal compared to cross-site differences (cf. Figs. 2, 3); however, analyses focused on interspecific differences could optimize species-specific climate sensitivity estimates by fitting </w:t>
@@ -6021,8 +6436,8 @@
       <w:pPr>
         <w:pStyle w:val="Heading2"/>
       </w:pPr>
-      <w:bookmarkStart w:id="89" w:name="Variation"/>
-      <w:bookmarkEnd w:id="84"/>
+      <w:bookmarkStart w:id="91" w:name="Variation"/>
+      <w:bookmarkEnd w:id="86"/>
       <w:r>
         <w:t xml:space="preserve">Variation with </w:t>
       </w:r>
@@ -6089,9 +6504,15 @@
       <w:r>
         <w:t xml:space="preserve"> for the </w:t>
       </w:r>
-      <w:del w:id="90" w:author="Patrick Baker" w:date="2021-03-03T19:23:00Z">
-        <w:r>
-          <w:delText xml:space="preserve">vast </w:delText>
+      <w:del w:id="92" w:author="Patrick Baker" w:date="2021-03-03T19:23:00Z">
+        <w:r>
+          <w:rPr>
+            <w:highlight w:val="yellow"/>
+          </w:rPr>
+          <w:delText>vast</w:delText>
+        </w:r>
+        <w:r>
+          <w:delText xml:space="preserve"> </w:delText>
         </w:r>
       </w:del>
       <w:r>
@@ -6235,56 +6656,86 @@
         </m:r>
       </m:oMath>
       <w:r>
-        <w:t xml:space="preserve"> are probably in part attributable to increasing allocation to reproduction (Thomas, 2011), and are also linked to slowly changing environmental conditions (e.g., successional changes in stand structure, climate change). Notably, inclusion of year in the GLS models tended to reduce the magnitude of </w:t>
-      </w:r>
-      <m:oMath>
-        <m:r>
-          <w:rPr>
-            <w:rFonts w:ascii="Cambria Math" w:hAnsi="Cambria Math"/>
+        <w:t xml:space="preserve"> are probably in part attributable to increasing allocation to reproduction (Thomas, 2011), and are also linked to slowly changing environmental conditions (e.g., successional changes in stand structure, climate change). Notably, inclusion of year in the GLS </w:t>
+      </w:r>
+      <w:r>
+        <w:rPr>
+          <w:highlight w:val="yellow"/>
+        </w:rPr>
+        <w:t xml:space="preserve">models tended to reduce the magnitude of </w:t>
+      </w:r>
+      <m:oMath>
+        <m:r>
+          <w:rPr>
+            <w:rFonts w:ascii="Cambria Math" w:hAnsi="Cambria Math"/>
+            <w:highlight w:val="yellow"/>
           </w:rPr>
           <m:t>BAI</m:t>
         </m:r>
       </m:oMath>
       <w:r>
+        <w:rPr>
+          <w:highlight w:val="yellow"/>
+        </w:rPr>
         <w:t xml:space="preserve"> and </w:t>
       </w:r>
       <m:oMath>
         <m:r>
           <w:rPr>
             <w:rFonts w:ascii="Cambria Math" w:hAnsi="Cambria Math"/>
+            <w:highlight w:val="yellow"/>
           </w:rPr>
           <m:t>ΔAGB</m:t>
         </m:r>
       </m:oMath>
       <w:r>
+        <w:rPr>
+          <w:highlight w:val="yellow"/>
+        </w:rPr>
         <w:t xml:space="preserve"> declines at larger </w:t>
       </w:r>
       <m:oMath>
         <m:r>
           <w:rPr>
             <w:rFonts w:ascii="Cambria Math" w:hAnsi="Cambria Math"/>
+            <w:highlight w:val="yellow"/>
           </w:rPr>
           <m:t>DBH</m:t>
         </m:r>
       </m:oMath>
       <w:r>
+        <w:rPr>
+          <w:highlight w:val="yellow"/>
+        </w:rPr>
         <w:t xml:space="preserve"> (Figs. S35-S54), suggesting that some of </w:t>
       </w:r>
-      <w:del w:id="91" w:author="Patrick Baker" w:date="2021-03-03T19:23:00Z">
-        <w:r>
+      <w:del w:id="93" w:author="Patrick Baker" w:date="2021-03-03T19:23:00Z">
+        <w:r>
+          <w:rPr>
+            <w:highlight w:val="yellow"/>
+          </w:rPr>
           <w:delText xml:space="preserve">such </w:delText>
         </w:r>
       </w:del>
-      <w:ins w:id="92" w:author="Patrick Baker" w:date="2021-03-03T19:23:00Z">
-        <w:r>
+      <w:ins w:id="94" w:author="Patrick Baker" w:date="2021-03-03T19:23:00Z">
+        <w:r>
+          <w:rPr>
+            <w:highlight w:val="yellow"/>
+          </w:rPr>
           <w:t xml:space="preserve">the </w:t>
         </w:r>
       </w:ins>
       <w:r>
+        <w:rPr>
+          <w:highlight w:val="yellow"/>
+        </w:rPr>
         <w:t xml:space="preserve">declines in Figure 4 are more properly attributed to the effect of year than </w:t>
       </w:r>
-      <w:del w:id="93" w:author="Patrick Baker" w:date="2021-03-03T19:23:00Z">
-        <w:r>
+      <w:del w:id="95" w:author="Patrick Baker" w:date="2021-03-03T19:23:00Z">
+        <w:r>
+          <w:rPr>
+            <w:highlight w:val="yellow"/>
+          </w:rPr>
           <w:delText xml:space="preserve">that of </w:delText>
         </w:r>
       </w:del>
@@ -6292,6 +6743,7 @@
         <m:r>
           <w:rPr>
             <w:rFonts w:ascii="Cambria Math" w:hAnsi="Cambria Math"/>
+            <w:highlight w:val="yellow"/>
           </w:rPr>
           <m:t>DBH</m:t>
         </m:r>
@@ -6304,8 +6756,8 @@
       <w:pPr>
         <w:pStyle w:val="Heading2"/>
       </w:pPr>
-      <w:bookmarkStart w:id="94" w:name="Changing"/>
-      <w:bookmarkEnd w:id="89"/>
+      <w:bookmarkStart w:id="96" w:name="Changing"/>
+      <w:bookmarkEnd w:id="91"/>
       <w:r>
         <w:t>Changing growth rates</w:t>
       </w:r>
@@ -6447,15 +6899,30 @@
         <w:pStyle w:val="BodyText"/>
       </w:pPr>
       <w:r>
-        <w:t xml:space="preserve">The majority of negative growth trends observed here (Fig. 6) are probably attributable to </w:t>
-      </w:r>
-      <w:del w:id="95" w:author="Patrick Baker" w:date="2021-03-03T19:23:00Z">
-        <w:r>
+        <w:t xml:space="preserve">The majority of negative growth trends observed here (Fig. 6) are probably </w:t>
+      </w:r>
+      <w:r>
+        <w:rPr>
+          <w:highlight w:val="yellow"/>
+        </w:rPr>
+        <w:t xml:space="preserve">attributable to </w:t>
+      </w:r>
+      <w:del w:id="97" w:author="Patrick Baker" w:date="2021-03-03T19:23:00Z">
+        <w:r>
+          <w:rPr>
+            <w:highlight w:val="yellow"/>
+          </w:rPr>
           <w:delText xml:space="preserve">successional </w:delText>
         </w:r>
       </w:del>
       <w:r>
-        <w:t xml:space="preserve">stand dynamics as cohorts and stands age. For species exhibiting a pulse of recruitment in the past followed by little subsequent recruitment (e.g., </w:t>
+        <w:rPr>
+          <w:highlight w:val="yellow"/>
+        </w:rPr>
+        <w:t>stand</w:t>
+      </w:r>
+      <w:r>
+        <w:t xml:space="preserve"> dynamics as cohorts and stands age. For species exhibiting a pulse of recruitment in the past followed by little subsequent recruitment (e.g., </w:t>
       </w:r>
       <w:r>
         <w:rPr>
@@ -6475,16 +6942,16 @@
       <w:r>
         <w:t xml:space="preserve"> at HF; Figs. S1-S10), </w:t>
       </w:r>
-      <w:commentRangeStart w:id="96"/>
+      <w:commentRangeStart w:id="98"/>
       <w:r>
         <w:t xml:space="preserve">persistent differences in growth rates among individuals could produce a trend of declining growth, as faster-growing individuals reach various size thresholds earlier </w:t>
       </w:r>
-      <w:commentRangeEnd w:id="96"/>
+      <w:commentRangeEnd w:id="98"/>
       <w:r>
         <w:rPr>
           <w:rStyle w:val="CommentReference"/>
         </w:rPr>
-        <w:commentReference w:id="96"/>
+        <w:commentReference w:id="98"/>
       </w:r>
       <w:r>
         <w:t>(</w:t>
@@ -6534,29 +7001,51 @@
         </m:r>
       </m:oMath>
       <w:r>
-        <w:t xml:space="preserve"> classes as time proceeds. In secondary stands, particularly those where many of the sampled species recruited in pulses that were followed by low recruitment (e.g., SCBI, HF; Appendix S1, Figs. S1-S10), growth declines are consistent with the tendency for faster tree growth during early </w:t>
-      </w:r>
-      <w:del w:id="97" w:author="Patrick Baker" w:date="2021-03-03T19:24:00Z">
-        <w:r>
+        <w:t xml:space="preserve"> classes as time proceeds. In secondary stands, particularly those where many of the sampled species recruited in pulses that were followed by low recruitment (e.g., SCBI, HF; Appendix S1, Figs. S1-S10), growth declines are consistent with the tendency for faster tree growth during </w:t>
+      </w:r>
+      <w:r>
+        <w:rPr>
+          <w:highlight w:val="yellow"/>
+        </w:rPr>
+        <w:t xml:space="preserve">early </w:t>
+      </w:r>
+      <w:del w:id="99" w:author="Patrick Baker" w:date="2021-03-03T19:24:00Z">
+        <w:r>
+          <w:rPr>
+            <w:highlight w:val="yellow"/>
+          </w:rPr>
           <w:delText xml:space="preserve">succession </w:delText>
         </w:r>
       </w:del>
-      <w:ins w:id="98" w:author="Patrick Baker" w:date="2021-03-03T19:24:00Z">
-        <w:r>
+      <w:ins w:id="100" w:author="Patrick Baker" w:date="2021-03-03T19:24:00Z">
+        <w:r>
+          <w:rPr>
+            <w:highlight w:val="yellow"/>
+          </w:rPr>
           <w:t xml:space="preserve">stand development </w:t>
         </w:r>
       </w:ins>
       <w:r>
+        <w:rPr>
+          <w:highlight w:val="yellow"/>
+        </w:rPr>
         <w:t>(</w:t>
       </w:r>
       <w:r>
         <w:rPr>
           <w:b/>
+          <w:highlight w:val="yellow"/>
         </w:rPr>
         <w:t>REFS</w:t>
       </w:r>
       <w:r>
-        <w:t xml:space="preserve">), and with increasing competition and declining woody productivity as young stands mature (e.g., Goulden et al., 2011; Pregitzer &amp; Euskirchen, 2004). Even within older forests, light-demanding species that establish in gaps (e.g., </w:t>
+        <w:rPr>
+          <w:highlight w:val="yellow"/>
+        </w:rPr>
+        <w:t>), and with increasing competition and declining woody productivity as young stands mature</w:t>
+      </w:r>
+      <w:r>
+        <w:t xml:space="preserve"> (e.g., Goulden et al., 2011; Pregitzer &amp; Euskirchen, 2004). Even within older forests, light-demanding species that establish in gaps (e.g., </w:t>
       </w:r>
       <w:r>
         <w:rPr>
@@ -6582,58 +7071,86 @@
         <w:pStyle w:val="BodyText"/>
       </w:pPr>
       <w:r>
-        <w:t xml:space="preserve">In a few instances, directional changes in growth are likely attributable to abiotic drivers. In the Czech Republic (ZOF), acid deposition dramatically reduced growth in the late 20th century, with peak influence between the 1970s and the early 1990s (Elling et al., 2009; Šamonil &amp; Vrška, 2008), as captured in our records (Fig. S63), and this influenced linear growth trends of </w:t>
-      </w:r>
-      <w:del w:id="99" w:author="Patrick Baker" w:date="2021-03-03T19:28:00Z">
-        <w:r>
+        <w:t>In a few instances, directional changes in growth are likely attributable to abiotic drivers. In the Czech Republic (ZOF), acid deposition dramatically reduced growth in the late 20th century, with peak influence between the 1970s and the early 1990s (Elling et al., 2009; Šamonil &amp; Vrška, 2008</w:t>
+      </w:r>
+      <w:r>
+        <w:rPr>
+          <w:highlight w:val="yellow"/>
+        </w:rPr>
+        <w:t xml:space="preserve">), as captured in our records (Fig. S63), and this influenced linear growth trends of </w:t>
+      </w:r>
+      <w:del w:id="101" w:author="Patrick Baker" w:date="2021-03-03T19:28:00Z">
+        <w:r>
+          <w:rPr>
+            <w:highlight w:val="yellow"/>
+          </w:rPr>
           <w:delText xml:space="preserve">different </w:delText>
         </w:r>
       </w:del>
-      <w:ins w:id="100" w:author="Patrick Baker" w:date="2021-03-03T19:28:00Z">
-        <w:r>
+      <w:ins w:id="102" w:author="Patrick Baker" w:date="2021-03-03T19:28:00Z">
+        <w:r>
+          <w:rPr>
+            <w:highlight w:val="yellow"/>
+          </w:rPr>
           <w:t xml:space="preserve">various </w:t>
         </w:r>
       </w:ins>
       <w:r>
+        <w:rPr>
+          <w:highlight w:val="yellow"/>
+        </w:rPr>
         <w:t xml:space="preserve">species </w:t>
       </w:r>
-      <w:del w:id="101" w:author="Patrick Baker" w:date="2021-03-03T19:28:00Z">
-        <w:r>
+      <w:del w:id="103" w:author="Patrick Baker" w:date="2021-03-03T19:28:00Z">
+        <w:r>
+          <w:rPr>
+            <w:highlight w:val="yellow"/>
+          </w:rPr>
           <w:delText xml:space="preserve">in </w:delText>
         </w:r>
       </w:del>
       <w:r>
+        <w:rPr>
+          <w:highlight w:val="yellow"/>
+        </w:rPr>
         <w:t xml:space="preserve">differently within the GLS model. In cases such as this, a non-linear response function to </w:t>
       </w:r>
       <m:oMath>
         <m:r>
           <w:rPr>
             <w:rFonts w:ascii="Cambria Math" w:hAnsi="Cambria Math"/>
+            <w:highlight w:val="yellow"/>
           </w:rPr>
           <m:t>year</m:t>
         </m:r>
       </m:oMath>
       <w:r>
+        <w:rPr>
+          <w:highlight w:val="yellow"/>
+        </w:rPr>
         <w:t xml:space="preserve">, or incorporation of data on pollution, would be needed to accurately capture changing growth trends, but that is beyond the scope of the current analysis. In New Mexico (LT), where growth rates of </w:t>
       </w:r>
       <w:r>
         <w:rPr>
           <w:i/>
+          <w:highlight w:val="yellow"/>
         </w:rPr>
         <w:t xml:space="preserve">Pinus </w:t>
       </w:r>
-      <w:ins w:id="102" w:author="Patrick Baker" w:date="2021-03-03T19:28:00Z">
+      <w:ins w:id="104" w:author="Patrick Baker" w:date="2021-03-03T19:28:00Z">
         <w:r>
           <w:rPr>
             <w:i/>
+            <w:highlight w:val="yellow"/>
           </w:rPr>
           <w:t>p</w:t>
         </w:r>
       </w:ins>
-      <w:del w:id="103" w:author="Patrick Baker" w:date="2021-03-03T19:28:00Z">
+      <w:del w:id="105" w:author="Patrick Baker" w:date="2021-03-03T19:28:00Z">
         <w:r>
           <w:rPr>
             <w:i/>
+            <w:highlight w:val="yellow"/>
           </w:rPr>
           <w:delText>P</w:delText>
         </w:r>
@@ -6641,8 +7158,15 @@
       <w:r>
         <w:rPr>
           <w:i/>
-        </w:rPr>
-        <w:t>onderosa</w:t>
+          <w:highlight w:val="yellow"/>
+        </w:rPr>
+        <w:t>onderos</w:t>
+      </w:r>
+      <w:r>
+        <w:rPr>
+          <w:i/>
+        </w:rPr>
+        <w:t>a</w:t>
       </w:r>
       <w:r>
         <w:t xml:space="preserve"> declined, we suspect that the dominant climate drivers identified here might not fully capture a strong regional drying trend (Touchan et al., 2011; Williams et al., 2013), although sampling biases remain possible. At Scotty Creek, where rapid warming and melting permafrost are altering hydraulic conditions, resulting in high mortality, growth declines, and low recruitment of </w:t>
@@ -6671,28 +7195,52 @@
         <w:t>2</w:t>
       </w:r>
       <w:r>
-        <w:t xml:space="preserve">, corroborating previous analyses from HKK </w:t>
-      </w:r>
-      <w:ins w:id="104" w:author="Patrick Baker" w:date="2021-03-03T19:29:00Z">
-        <w:r>
+        <w:t xml:space="preserve">, corroborating previous analyses from </w:t>
+      </w:r>
+      <w:r>
+        <w:rPr>
+          <w:highlight w:val="yellow"/>
+        </w:rPr>
+        <w:t xml:space="preserve">HKK </w:t>
+      </w:r>
+      <w:ins w:id="106" w:author="Patrick Baker" w:date="2021-03-03T19:29:00Z">
+        <w:r>
+          <w:rPr>
+            <w:highlight w:val="yellow"/>
+          </w:rPr>
           <w:t>(</w:t>
         </w:r>
       </w:ins>
       <w:proofErr w:type="spellStart"/>
       <w:r>
+        <w:rPr>
+          <w:highlight w:val="yellow"/>
+        </w:rPr>
         <w:t>Brienen</w:t>
       </w:r>
       <w:proofErr w:type="spellEnd"/>
       <w:r>
+        <w:rPr>
+          <w:highlight w:val="yellow"/>
+        </w:rPr>
         <w:t xml:space="preserve"> et al. </w:t>
       </w:r>
-      <w:del w:id="105" w:author="Patrick Baker" w:date="2021-03-03T19:29:00Z">
-        <w:r>
+      <w:del w:id="107" w:author="Patrick Baker" w:date="2021-03-03T19:29:00Z">
+        <w:r>
+          <w:rPr>
+            <w:highlight w:val="yellow"/>
+          </w:rPr>
           <w:delText>(</w:delText>
         </w:r>
       </w:del>
       <w:r>
-        <w:t>2017) With a few potential exceptions (</w:t>
+        <w:rPr>
+          <w:highlight w:val="yellow"/>
+        </w:rPr>
+        <w:t>2017) With a few</w:t>
+      </w:r>
+      <w:r>
+        <w:t xml:space="preserve"> potential exceptions (</w:t>
       </w:r>
       <w:r>
         <w:rPr>
@@ -6771,8 +7319,8 @@
       <w:pPr>
         <w:pStyle w:val="Heading2"/>
       </w:pPr>
-      <w:bookmarkStart w:id="106" w:name="Conclusions"/>
-      <w:bookmarkEnd w:id="94"/>
+      <w:bookmarkStart w:id="108" w:name="Conclusions"/>
+      <w:bookmarkEnd w:id="96"/>
       <w:r>
         <w:lastRenderedPageBreak/>
         <w:t>Conclusions</w:t>
@@ -6812,9 +7360,9 @@
       <w:pPr>
         <w:pStyle w:val="Heading1"/>
       </w:pPr>
-      <w:bookmarkStart w:id="107" w:name="Acknowledgements"/>
-      <w:bookmarkEnd w:id="83"/>
-      <w:bookmarkEnd w:id="106"/>
+      <w:bookmarkStart w:id="109" w:name="Acknowledgements"/>
+      <w:bookmarkEnd w:id="85"/>
+      <w:bookmarkEnd w:id="108"/>
       <w:r>
         <w:t>Acknowledgements</w:t>
       </w:r>
@@ -6831,8 +7379,8 @@
       <w:pPr>
         <w:pStyle w:val="Heading1"/>
       </w:pPr>
-      <w:bookmarkStart w:id="108" w:name="Authors"/>
-      <w:bookmarkEnd w:id="107"/>
+      <w:bookmarkStart w:id="110" w:name="Authors"/>
+      <w:bookmarkEnd w:id="109"/>
       <w:r>
         <w:t>Authors’ contributions</w:t>
       </w:r>
@@ -6849,8 +7397,8 @@
       <w:pPr>
         <w:pStyle w:val="Heading1"/>
       </w:pPr>
-      <w:bookmarkStart w:id="109" w:name="Data"/>
-      <w:bookmarkEnd w:id="108"/>
+      <w:bookmarkStart w:id="111" w:name="Data"/>
+      <w:bookmarkEnd w:id="110"/>
       <w:r>
         <w:t>Data availability</w:t>
       </w:r>
@@ -6867,8 +7415,8 @@
       <w:pPr>
         <w:pStyle w:val="Heading1"/>
       </w:pPr>
-      <w:bookmarkStart w:id="110" w:name="Supplementary"/>
-      <w:bookmarkEnd w:id="109"/>
+      <w:bookmarkStart w:id="112" w:name="Supplementary"/>
+      <w:bookmarkEnd w:id="111"/>
       <w:r>
         <w:t>Supplementary files</w:t>
       </w:r>
@@ -7096,8 +7644,8 @@
       <w:pPr>
         <w:pStyle w:val="Heading1"/>
       </w:pPr>
-      <w:bookmarkStart w:id="111" w:name="References"/>
-      <w:bookmarkEnd w:id="110"/>
+      <w:bookmarkStart w:id="113" w:name="References"/>
+      <w:bookmarkEnd w:id="112"/>
       <w:r>
         <w:t>References</w:t>
       </w:r>
@@ -7106,8 +7654,8 @@
       <w:pPr>
         <w:pStyle w:val="Bibliography"/>
       </w:pPr>
-      <w:bookmarkStart w:id="112" w:name="ref-alexander_potential_2019"/>
-      <w:bookmarkStart w:id="113" w:name="refs"/>
+      <w:bookmarkStart w:id="114" w:name="ref-alexander_potential_2019"/>
+      <w:bookmarkStart w:id="115" w:name="refs"/>
       <w:r>
         <w:t xml:space="preserve">Alexander, M. R., Pearl, J. K., Bishop, D. A., Cook, E. R., Anchukaitis, K. J., &amp; Pederson, N. (2019). The potential to strengthen temperature reconstructions in ecoregions with limited tree line using a multispecies approach. </w:t>
       </w:r>
@@ -7142,8 +7690,8 @@
       <w:pPr>
         <w:pStyle w:val="Bibliography"/>
       </w:pPr>
-      <w:bookmarkStart w:id="114" w:name="ref-alexander_relative_2018"/>
-      <w:bookmarkEnd w:id="112"/>
+      <w:bookmarkStart w:id="116" w:name="ref-alexander_relative_2018"/>
+      <w:bookmarkEnd w:id="114"/>
       <w:r>
         <w:t xml:space="preserve">Alexander, M. R., Rollinson, C. R., Babst, F., Trouet, V., &amp; Moore, D. J. P. (2018). Relative influences of multiple sources of uncertainty on cumulative and incremental tree-ring-derived aboveground biomass estimates. </w:t>
       </w:r>
@@ -7178,8 +7726,8 @@
       <w:pPr>
         <w:pStyle w:val="Bibliography"/>
       </w:pPr>
-      <w:bookmarkStart w:id="115" w:name="ref-alfaro-sanchez_growth_2017"/>
-      <w:bookmarkEnd w:id="114"/>
+      <w:bookmarkStart w:id="117" w:name="ref-alfaro-sanchez_growth_2017"/>
+      <w:bookmarkEnd w:id="116"/>
       <w:r>
         <w:t xml:space="preserve">Alfaro-Sánchez, R., Muller-Landau, H. C., Wright, S. J., &amp; Camarero, J. J. (2017). Growth and reproduction respond differently to climate in three Neotropical tree species. </w:t>
       </w:r>
@@ -7205,8 +7753,8 @@
       <w:pPr>
         <w:pStyle w:val="Bibliography"/>
       </w:pPr>
-      <w:bookmarkStart w:id="116" w:name="ref-amoroso_dendroecology_2017"/>
-      <w:bookmarkEnd w:id="115"/>
+      <w:bookmarkStart w:id="118" w:name="ref-amoroso_dendroecology_2017"/>
+      <w:bookmarkEnd w:id="117"/>
       <w:r>
         <w:lastRenderedPageBreak/>
         <w:t xml:space="preserve">Amoroso, M. M., Daniels, L., Baker, P. J., &amp; Camarero, J. J. (Eds.). (2017). </w:t>
@@ -7233,8 +7781,8 @@
       <w:pPr>
         <w:pStyle w:val="Bibliography"/>
       </w:pPr>
-      <w:bookmarkStart w:id="117" w:name="X7472afe191c4e6f910d2bf0bfbf82e114a2f267"/>
-      <w:bookmarkEnd w:id="116"/>
+      <w:bookmarkStart w:id="119" w:name="X7472afe191c4e6f910d2bf0bfbf82e114a2f267"/>
+      <w:bookmarkEnd w:id="118"/>
       <w:r>
         <w:t xml:space="preserve">Anderson-Teixeira, K., Gonzalez, B., ForestGEO, McGregor, I., Gonzalez-Akre, E., RHelcoski, Herrmann, V., Kim, A. Y., Terrell, A., &amp; Camerondow35. (2020). </w:t>
       </w:r>
@@ -7260,8 +7808,8 @@
       <w:pPr>
         <w:pStyle w:val="Bibliography"/>
       </w:pPr>
-      <w:bookmarkStart w:id="118" w:name="X004b0b0adcb3b0fd197baeba21c22fc647d3498"/>
-      <w:bookmarkEnd w:id="117"/>
+      <w:bookmarkStart w:id="120" w:name="X004b0b0adcb3b0fd197baeba21c22fc647d3498"/>
+      <w:bookmarkEnd w:id="119"/>
       <w:r>
         <w:t xml:space="preserve">Anderson-Teixeira, K. J., Davies, S. J., Bennett, A. C., Gonzalez-Akre, E. B., Muller-Landau, H. C., Joseph Wright, S., Abu Salim, K., Almeyda Zambrano, A. M., Alonso, A., Baltzer, J. L., Basset, Y., Bourg, N. A., Broadbent, E. N., Brockelman, W. Y., Bunyavejchewin, S., Burslem, D. F. R. P., Butt, N., Cao, M., Cardenas, D., … Zimmerman, J. (2015). CTFS-ForestGEO : A worldwide network monitoring forests in an era of global change. </w:t>
       </w:r>
@@ -7296,8 +7844,8 @@
       <w:pPr>
         <w:pStyle w:val="Bibliography"/>
       </w:pPr>
-      <w:bookmarkStart w:id="119" w:name="ref-anderson-teixeira_size-related_2015"/>
-      <w:bookmarkEnd w:id="118"/>
+      <w:bookmarkStart w:id="121" w:name="ref-anderson-teixeira_size-related_2015"/>
+      <w:bookmarkEnd w:id="120"/>
       <w:r>
         <w:t xml:space="preserve">Anderson-Teixeira, K. J., McGarvey, J. C., Muller-Landau, H. C., Park, J. Y., Gonzalez-Akre, E. B., Herrmann, V., Bennett, A. C., So, C. V., Bourg, N. A., Thompson, J. R., McMahon, S. M., &amp; McShea, W. J. (2015). Size-related scaling of tree form and function in a mixed-age forest. </w:t>
       </w:r>
@@ -7332,8 +7880,8 @@
       <w:pPr>
         <w:pStyle w:val="Bibliography"/>
       </w:pPr>
-      <w:bookmarkStart w:id="120" w:name="ref-babst_when_2018"/>
-      <w:bookmarkEnd w:id="119"/>
+      <w:bookmarkStart w:id="122" w:name="ref-babst_when_2018"/>
+      <w:bookmarkEnd w:id="121"/>
       <w:r>
         <w:t xml:space="preserve">Babst, F., Bodesheim, P., Charney, N., Friend, A. D., Girardin, M. P., Klesse, S., Moore, D. J. P., Seftigen, K., Björklund, J., Bouriaud, O., Dawson, A., DeRose, R. J., Dietze, M. C., Eckes, A. H., Enquist, B., Frank, D. C., Mahecha, M. D., Poulter, B., Record, S., … Evans, M. E. K. (2018). When tree rings go global: Challenges and opportunities for retro- and prospective insight. </w:t>
       </w:r>
@@ -7368,8 +7916,8 @@
       <w:pPr>
         <w:pStyle w:val="Bibliography"/>
       </w:pPr>
-      <w:bookmarkStart w:id="121" w:name="ref-babst_twentieth_2019"/>
-      <w:bookmarkEnd w:id="120"/>
+      <w:bookmarkStart w:id="123" w:name="ref-babst_twentieth_2019"/>
+      <w:bookmarkEnd w:id="122"/>
       <w:r>
         <w:t xml:space="preserve">Babst, F., Bouriaud, O., Poulter, B., Trouet, V., Girardin, M. P., &amp; Frank, D. C. (2019). Twentieth century redistribution in climatic drivers of global tree growth. </w:t>
       </w:r>
@@ -7404,8 +7952,8 @@
       <w:pPr>
         <w:pStyle w:val="Bibliography"/>
       </w:pPr>
-      <w:bookmarkStart w:id="122" w:name="ref-banbury_morgan_global_nodate"/>
-      <w:bookmarkEnd w:id="121"/>
+      <w:bookmarkStart w:id="124" w:name="ref-banbury_morgan_global_nodate"/>
+      <w:bookmarkEnd w:id="123"/>
       <w:r>
         <w:t xml:space="preserve">Banbury Morgan, B., Herrmann, V., Kunert, N., Bond-Lamberty, B., Muller-Landau, H. C., &amp; Anderson-Teixeira, K. J. (in press). Global patterns of forest autotrophic carbon fluxes. </w:t>
       </w:r>
@@ -7423,8 +7971,8 @@
       <w:pPr>
         <w:pStyle w:val="Bibliography"/>
       </w:pPr>
-      <w:bookmarkStart w:id="123" w:name="ref-beedlow_importance_2013"/>
-      <w:bookmarkEnd w:id="122"/>
+      <w:bookmarkStart w:id="125" w:name="ref-beedlow_importance_2013"/>
+      <w:bookmarkEnd w:id="124"/>
       <w:r>
         <w:t xml:space="preserve">Beedlow, P. A., Lee, E. H., Tingey, D. T., Waschmann, R. S., &amp; Burdick, C. A. (2013). The importance of seasonal temperature and moisture patterns on growth of Douglas-fir in western Oregon, USA. </w:t>
       </w:r>
@@ -7459,8 +8007,8 @@
       <w:pPr>
         <w:pStyle w:val="Bibliography"/>
       </w:pPr>
-      <w:bookmarkStart w:id="124" w:name="ref-bennett_larger_2015"/>
-      <w:bookmarkEnd w:id="123"/>
+      <w:bookmarkStart w:id="126" w:name="ref-bennett_larger_2015"/>
+      <w:bookmarkEnd w:id="125"/>
       <w:r>
         <w:t xml:space="preserve">Bennett, A. C., McDowell, N. G., Allen, C. D., &amp; Anderson-Teixeira, K. J. (2015). Larger trees suffer most during drought in forests worldwide. </w:t>
       </w:r>
@@ -7495,8 +8043,8 @@
       <w:pPr>
         <w:pStyle w:val="Bibliography"/>
       </w:pPr>
-      <w:bookmarkStart w:id="125" w:name="ref-biondi_theory-driven_2008"/>
-      <w:bookmarkEnd w:id="124"/>
+      <w:bookmarkStart w:id="127" w:name="ref-biondi_theory-driven_2008"/>
+      <w:bookmarkEnd w:id="126"/>
       <w:r>
         <w:t xml:space="preserve">Biondi, F., &amp; Qeadan, F. (2008). A Theory-Driven Approach to Tree-Ring Standardization: Defining the Biological Trend from Expected Basal Area Increment. </w:t>
       </w:r>
@@ -7531,8 +8079,8 @@
       <w:pPr>
         <w:pStyle w:val="Bibliography"/>
       </w:pPr>
-      <w:bookmarkStart w:id="126" w:name="ref-birch_birch_2020"/>
-      <w:bookmarkEnd w:id="125"/>
+      <w:bookmarkStart w:id="128" w:name="ref-birch_birch_2020"/>
+      <w:bookmarkEnd w:id="127"/>
       <w:r>
         <w:lastRenderedPageBreak/>
         <w:t xml:space="preserve">Birch, J. D., DeRose, R. J., &amp; Lutz, J. A. (2020a). Birch - Cedar Breaks National Monument - ABBI - ITRDB UT545. </w:t>
@@ -7559,8 +8107,8 @@
       <w:pPr>
         <w:pStyle w:val="Bibliography"/>
       </w:pPr>
-      <w:bookmarkStart w:id="127" w:name="ref-birch_birch_2020-2"/>
-      <w:bookmarkEnd w:id="126"/>
+      <w:bookmarkStart w:id="129" w:name="ref-birch_birch_2020-2"/>
+      <w:bookmarkEnd w:id="128"/>
       <w:r>
         <w:t xml:space="preserve">Birch, J. D., DeRose, R. J., &amp; Lutz, J. A. (2020b). Birch - Cedar Breaks National Monument - PCEN - ITRDB UT546. </w:t>
       </w:r>
@@ -7586,8 +8134,8 @@
       <w:pPr>
         <w:pStyle w:val="Bibliography"/>
       </w:pPr>
-      <w:bookmarkStart w:id="128" w:name="ref-birch_birch_2020-3"/>
-      <w:bookmarkEnd w:id="127"/>
+      <w:bookmarkStart w:id="130" w:name="ref-birch_birch_2020-3"/>
+      <w:bookmarkEnd w:id="129"/>
       <w:r>
         <w:t xml:space="preserve">Birch, J. D., DeRose, R. J., &amp; Lutz, J. A. (2020c). Birch - Cedar Breaks National Monument - PIFL - ITRDB UT547. </w:t>
       </w:r>
@@ -7613,8 +8161,8 @@
       <w:pPr>
         <w:pStyle w:val="Bibliography"/>
       </w:pPr>
-      <w:bookmarkStart w:id="129" w:name="ref-birch_birch_2020-4"/>
-      <w:bookmarkEnd w:id="128"/>
+      <w:bookmarkStart w:id="131" w:name="ref-birch_birch_2020-4"/>
+      <w:bookmarkEnd w:id="130"/>
       <w:r>
         <w:t xml:space="preserve">Birch, J. D., DeRose, R. J., &amp; Lutz, J. A. (2020d). Birch - Cedar Breaks National Monument - PSME - ITRDB UT548. </w:t>
       </w:r>
@@ -7640,8 +8188,8 @@
       <w:pPr>
         <w:pStyle w:val="Bibliography"/>
       </w:pPr>
-      <w:bookmarkStart w:id="130" w:name="ref-bowman_detecting_2013"/>
-      <w:bookmarkEnd w:id="129"/>
+      <w:bookmarkStart w:id="132" w:name="ref-bowman_detecting_2013"/>
+      <w:bookmarkEnd w:id="131"/>
       <w:r>
         <w:t xml:space="preserve">Bowman, D. M. J. S., Brienen, R. J. W., Gloor, E., Phillips, O. L., &amp; Prior, L. D. (2013). Detecting trends in tree growth: Not so simple. </w:t>
       </w:r>
@@ -7676,8 +8224,8 @@
       <w:pPr>
         <w:pStyle w:val="Bibliography"/>
       </w:pPr>
-      <w:bookmarkStart w:id="131" w:name="ref-braker_measuring_2002"/>
-      <w:bookmarkEnd w:id="130"/>
+      <w:bookmarkStart w:id="133" w:name="ref-braker_measuring_2002"/>
+      <w:bookmarkEnd w:id="132"/>
       <w:r>
         <w:t xml:space="preserve">Bräker, O. U. (2002). Measuring and data processing in tree-ring research  a methodological introduction. </w:t>
       </w:r>
@@ -7712,8 +8260,8 @@
       <w:pPr>
         <w:pStyle w:val="Bibliography"/>
       </w:pPr>
-      <w:bookmarkStart w:id="132" w:name="ref-brienen_detecting_2012"/>
-      <w:bookmarkEnd w:id="131"/>
+      <w:bookmarkStart w:id="134" w:name="ref-brienen_detecting_2012"/>
+      <w:bookmarkEnd w:id="133"/>
       <w:r>
         <w:t xml:space="preserve">Brienen, R. J. W., Gloor, E., &amp; Zuidema, P. A. (2012). Detecting evidence for CO </w:t>
       </w:r>
@@ -7766,8 +8314,8 @@
       <w:pPr>
         <w:pStyle w:val="Bibliography"/>
       </w:pPr>
-      <w:bookmarkStart w:id="133" w:name="ref-brienen_tree_2017"/>
-      <w:bookmarkEnd w:id="132"/>
+      <w:bookmarkStart w:id="135" w:name="ref-brienen_tree_2017"/>
+      <w:bookmarkEnd w:id="134"/>
       <w:r>
         <w:t xml:space="preserve">Brienen, R. J. W., Gloor, M., &amp; Ziv, G. (2017). Tree demography dominates long-term growth trends inferred from tree rings. </w:t>
       </w:r>
@@ -7802,8 +8350,8 @@
       <w:pPr>
         <w:pStyle w:val="Bibliography"/>
       </w:pPr>
-      <w:bookmarkStart w:id="134" w:name="ref-bumann_assessing_2019"/>
-      <w:bookmarkEnd w:id="133"/>
+      <w:bookmarkStart w:id="136" w:name="ref-bumann_assessing_2019"/>
+      <w:bookmarkEnd w:id="135"/>
       <w:r>
         <w:t xml:space="preserve">Bumann, E., Awada, T., Wardlow, B., Hayes, M., Okalebo, J., Helzer, C., Mazis, A., Hiller, J., &amp; Cherubini, P. (2019). Assessing responses of </w:t>
       </w:r>
@@ -7856,8 +8404,8 @@
       <w:pPr>
         <w:pStyle w:val="Bibliography"/>
       </w:pPr>
-      <w:bookmarkStart w:id="135" w:name="ref-buntgen_2500_2011"/>
-      <w:bookmarkEnd w:id="134"/>
+      <w:bookmarkStart w:id="137" w:name="ref-buntgen_2500_2011"/>
+      <w:bookmarkEnd w:id="136"/>
       <w:r>
         <w:t xml:space="preserve">Buntgen, U., Tegel, W., Nicolussi, K., McCormick, M., Frank, D., Trouet, V., Kaplan, J. O., Herzig, F., Heussner, K.-U., Wanner, H., Luterbacher, J., &amp; Esper, J. (2011). 2500 Years of European Climate Variability and Human Susceptibility. </w:t>
       </w:r>
@@ -7892,8 +8440,8 @@
       <w:pPr>
         <w:pStyle w:val="Bibliography"/>
       </w:pPr>
-      <w:bookmarkStart w:id="136" w:name="ref-cailleret_synthesis_2017"/>
-      <w:bookmarkEnd w:id="135"/>
+      <w:bookmarkStart w:id="138" w:name="ref-cailleret_synthesis_2017"/>
+      <w:bookmarkEnd w:id="137"/>
       <w:r>
         <w:t xml:space="preserve">Cailleret, M., Jansen, S., Robert, E. M. R., Desoto, L., Aakala, T., Antos, J. A., Beikircher, B., Bigler, C., Bugmann, H., Caccianiga, M., Čada, V., Camarero, J. J., Cherubini, P., Cochard, H., Coyea, M. R., Čufar, K., Das, A. J., Davi, H., Delzon, S., … Martínez-Vilalta, J. (2017). A synthesis </w:t>
       </w:r>
@@ -7932,8 +8480,8 @@
       <w:pPr>
         <w:pStyle w:val="Bibliography"/>
       </w:pPr>
-      <w:bookmarkStart w:id="137" w:name="ref-cavin_highest_2017"/>
-      <w:bookmarkEnd w:id="136"/>
+      <w:bookmarkStart w:id="139" w:name="ref-cavin_highest_2017"/>
+      <w:bookmarkEnd w:id="138"/>
       <w:r>
         <w:t xml:space="preserve">Cavin, L., &amp; Jump, A. S. (2017). Highest drought sensitivity and lowest resistance to growth suppression are found in the range core of the tree Fagus sylvatica L. Not the equatorial range edge. </w:t>
       </w:r>
@@ -7968,8 +8516,8 @@
       <w:pPr>
         <w:pStyle w:val="Bibliography"/>
       </w:pPr>
-      <w:bookmarkStart w:id="138" w:name="ref-charney_observed_2016"/>
-      <w:bookmarkEnd w:id="137"/>
+      <w:bookmarkStart w:id="140" w:name="ref-charney_observed_2016"/>
+      <w:bookmarkEnd w:id="139"/>
       <w:r>
         <w:t xml:space="preserve">Charney, N. D., Babst, F., Poulter, B., Record, S., Trouet, V. M., Frank, D., Enquist, B. J., &amp; Evans, M. E. K. (2016). Observed forest sensitivity to climate implies large changes in 21st century North American forest growth. </w:t>
       </w:r>
@@ -8004,8 +8552,8 @@
       <w:pPr>
         <w:pStyle w:val="Bibliography"/>
       </w:pPr>
-      <w:bookmarkStart w:id="139" w:name="ref-cherubini_potential_1998"/>
-      <w:bookmarkEnd w:id="138"/>
+      <w:bookmarkStart w:id="141" w:name="ref-cherubini_potential_1998"/>
+      <w:bookmarkEnd w:id="140"/>
       <w:r>
         <w:t xml:space="preserve">Cherubini, P., Dobbertin, M., &amp; Innes, J. L. (1998). Potential sampling bias in long-term forest growth trends reconstructed from tree rings: A case study from the Italian Alps. </w:t>
       </w:r>
@@ -8040,8 +8588,8 @@
       <w:pPr>
         <w:pStyle w:val="Bibliography"/>
       </w:pPr>
-      <w:bookmarkStart w:id="140" w:name="ref-cook_climate_1989"/>
-      <w:bookmarkEnd w:id="139"/>
+      <w:bookmarkStart w:id="142" w:name="ref-cook_climate_1989"/>
+      <w:bookmarkEnd w:id="141"/>
       <w:r>
         <w:t xml:space="preserve">Cook, E. R., &amp; Johnson, ArthurH. (1989). Climate change and forest decline: A review of the red spruce case. </w:t>
       </w:r>
@@ -8076,8 +8624,8 @@
       <w:pPr>
         <w:pStyle w:val="Bibliography"/>
       </w:pPr>
-      <w:bookmarkStart w:id="141" w:name="ref-cook_calculating_1997"/>
-      <w:bookmarkEnd w:id="140"/>
+      <w:bookmarkStart w:id="143" w:name="ref-cook_calculating_1997"/>
+      <w:bookmarkEnd w:id="142"/>
       <w:r>
         <w:t xml:space="preserve">Cook, E. R., &amp; Peters, K. (1997). Calculating unbiased tree-ring indices for the study of climatic and environmental change. </w:t>
       </w:r>
@@ -8112,8 +8660,8 @@
       <w:pPr>
         <w:pStyle w:val="Bibliography"/>
       </w:pPr>
-      <w:bookmarkStart w:id="142" w:name="ref-davies_forestgeo_2021"/>
-      <w:bookmarkEnd w:id="141"/>
+      <w:bookmarkStart w:id="144" w:name="ref-davies_forestgeo_2021"/>
+      <w:bookmarkEnd w:id="143"/>
       <w:r>
         <w:t xml:space="preserve">Davies, S. J., Abiem, I., Abu Salim, K., Aguilar, S., Allen, D., Alonso, A., Anderson-Teixeira, K., Andrade, A., Arellano, G., Ashton, P. S., Baker, P. J., Baker, M. E., Baltzer, J. L., Basset, Y., Bissiengou, P., Bohlman, S., Bourg, N. A., Brockelman, W. Y., Bunyavejchewin, S., … Zuleta, D. (2021). ForestGEO: Understanding forest diversity and dynamics through a global observatory network. </w:t>
       </w:r>
@@ -8148,8 +8696,8 @@
       <w:pPr>
         <w:pStyle w:val="Bibliography"/>
       </w:pPr>
-      <w:bookmarkStart w:id="143" w:name="ref-davis_forest_2009"/>
-      <w:bookmarkEnd w:id="142"/>
+      <w:bookmarkStart w:id="145" w:name="ref-davis_forest_2009"/>
+      <w:bookmarkEnd w:id="144"/>
       <w:r>
         <w:t xml:space="preserve">Davis, S. C., Hessl, A. E., Scott, C. J., Adams, M. B., &amp; Thomas, R. B. (2009). Forest carbon sequestration changes in response to timber harvest. </w:t>
       </w:r>
@@ -8184,8 +8732,8 @@
       <w:pPr>
         <w:pStyle w:val="Bibliography"/>
       </w:pPr>
-      <w:bookmarkStart w:id="144" w:name="ref-dearborn_permafrost_2020"/>
-      <w:bookmarkEnd w:id="143"/>
+      <w:bookmarkStart w:id="146" w:name="ref-dearborn_permafrost_2020"/>
+      <w:bookmarkEnd w:id="145"/>
       <w:r>
         <w:t xml:space="preserve">Dearborn, K. D., Wallace, C. A., Patankar, R., &amp; Baltzer, J. L. (2020). Permafrost thaw in boreal peatlands is rapidly altering forest community composition. </w:t>
       </w:r>
@@ -8211,8 +8759,8 @@
       <w:pPr>
         <w:pStyle w:val="Bibliography"/>
       </w:pPr>
-      <w:bookmarkStart w:id="145" w:name="ref-desoto_low_2020"/>
-      <w:bookmarkEnd w:id="144"/>
+      <w:bookmarkStart w:id="147" w:name="ref-desoto_low_2020"/>
+      <w:bookmarkEnd w:id="146"/>
       <w:r>
         <w:t xml:space="preserve">DeSoto, L., Cailleret, M., Sterck, F., Jansen, S., Kramer, K., Robert, E. M. R., Aakala, T., Amoroso, M. M., Bigler, C., Camarero, J. J., Čufar, K., Gea-Izquierdo, G., Gillner, S., Haavik, L. J., Hereş, A.-M., Kane, J. M., Kharuk, V. I., Kitzberger, T., Klein, T., … Martínez-Vilalta, J. (2020). Low growth resilience to drought is related to future mortality risk in trees. </w:t>
       </w:r>
@@ -8247,8 +8795,8 @@
       <w:pPr>
         <w:pStyle w:val="Bibliography"/>
       </w:pPr>
-      <w:bookmarkStart w:id="146" w:name="ref-dye_comparing_2016"/>
-      <w:bookmarkEnd w:id="145"/>
+      <w:bookmarkStart w:id="148" w:name="ref-dye_comparing_2016"/>
+      <w:bookmarkEnd w:id="147"/>
       <w:r>
         <w:t xml:space="preserve">Dye, A., Barker Plotkin, A., Bishop, D., Pederson, N., Poulter, B., &amp; Hessl, A. (2016). Comparing tree-ring and permanent plot estimates of aboveground net primary production in three eastern U.S. forests. </w:t>
       </w:r>
@@ -8283,8 +8831,8 @@
       <w:pPr>
         <w:pStyle w:val="Bibliography"/>
       </w:pPr>
-      <w:bookmarkStart w:id="147" w:name="ref-elling_dendroecological_2009"/>
-      <w:bookmarkEnd w:id="146"/>
+      <w:bookmarkStart w:id="149" w:name="ref-elling_dendroecological_2009"/>
+      <w:bookmarkEnd w:id="148"/>
       <w:r>
         <w:lastRenderedPageBreak/>
         <w:t xml:space="preserve">Elling, W., Dittmar, C., Pfaffelmoser, K., &amp; Rötzer, T. (2009). Dendroecological assessment of the complex causes of decline and recovery of the growth of silver fir (Abies alba Mill.) In Southern Germany. </w:t>
@@ -8320,8 +8868,8 @@
       <w:pPr>
         <w:pStyle w:val="Bibliography"/>
       </w:pPr>
-      <w:bookmarkStart w:id="148" w:name="ref-enquist_global_2002"/>
-      <w:bookmarkEnd w:id="147"/>
+      <w:bookmarkStart w:id="150" w:name="ref-enquist_global_2002"/>
+      <w:bookmarkEnd w:id="149"/>
       <w:r>
         <w:t xml:space="preserve">Enquist, B. J., &amp; Niklas, K. J. (2002). Global Allocation Rules for Patterns of Biomass Partitioning in Seed Plants. </w:t>
       </w:r>
@@ -8356,8 +8904,8 @@
       <w:pPr>
         <w:pStyle w:val="Bibliography"/>
       </w:pPr>
-      <w:bookmarkStart w:id="149" w:name="ref-esper_divergence_2009"/>
-      <w:bookmarkEnd w:id="148"/>
+      <w:bookmarkStart w:id="151" w:name="ref-esper_divergence_2009"/>
+      <w:bookmarkEnd w:id="150"/>
       <w:r>
         <w:t xml:space="preserve">Esper, J., &amp; Frank, D. (2009). Divergence pitfalls in tree-ring research. </w:t>
       </w:r>
@@ -8392,8 +8940,8 @@
       <w:pPr>
         <w:pStyle w:val="Bibliography"/>
       </w:pPr>
-      <w:bookmarkStart w:id="150" w:name="ref-evans_fusing_2017"/>
-      <w:bookmarkEnd w:id="149"/>
+      <w:bookmarkStart w:id="152" w:name="ref-evans_fusing_2017"/>
+      <w:bookmarkEnd w:id="151"/>
       <w:r>
         <w:t xml:space="preserve">Evans, M. E. K., Falk, D. A., Arizpe, A., Swetnam, T. L., Babst, F., &amp; Holsinger, K. E. (2017). Fusing tree-ring and forest inventory data to infer influences on tree growth. </w:t>
       </w:r>
@@ -8428,8 +8976,8 @@
       <w:pPr>
         <w:pStyle w:val="Bibliography"/>
       </w:pPr>
-      <w:bookmarkStart w:id="151" w:name="ref-finzi_carbon_2020"/>
-      <w:bookmarkEnd w:id="150"/>
+      <w:bookmarkStart w:id="153" w:name="ref-finzi_carbon_2020"/>
+      <w:bookmarkEnd w:id="152"/>
       <w:r>
         <w:t xml:space="preserve">Finzi, A. C., Giasson, M.-A., Plotkin, A. A. B., Aber, J. D., Boose, E. R., Davidson, E. A., Dietze, M. C., Ellison, A. M., Frey, S. D., Goldman, E., Keenan, T. F., Melillo, J. M., Munger, J. W., Nadelhoffer, K. J., Ollinger, S. V., Orwig, D. A., Pederson, N., Richardson, A. D., Savage, K., … Foster, D. R. (2020). Carbon budget of the Harvard Forest Long-Term Ecological Research site: Pattern, process, and response to global change. </w:t>
       </w:r>
@@ -8464,8 +9012,8 @@
       <w:pPr>
         <w:pStyle w:val="Bibliography"/>
       </w:pPr>
-      <w:bookmarkStart w:id="152" w:name="ref-forrester_does_2021"/>
-      <w:bookmarkEnd w:id="151"/>
+      <w:bookmarkStart w:id="154" w:name="ref-forrester_does_2021"/>
+      <w:bookmarkEnd w:id="153"/>
       <w:r>
         <w:t xml:space="preserve">Forrester, D. I. (2021). Does individual-tree biomass growth increase continuously with tree size? </w:t>
       </w:r>
@@ -8500,8 +9048,8 @@
       <w:pPr>
         <w:pStyle w:val="Bibliography"/>
       </w:pPr>
-      <w:bookmarkStart w:id="153" w:name="ref-foster_predicting_2016"/>
-      <w:bookmarkEnd w:id="152"/>
+      <w:bookmarkStart w:id="155" w:name="ref-foster_predicting_2016"/>
+      <w:bookmarkEnd w:id="154"/>
       <w:r>
         <w:t xml:space="preserve">Foster, J. R., Finley, A. O., D’Amato, A. W., Bradford, J. B., &amp; Banerjee, S. (2016). Predicting tree biomass growth in the temperateboreal ecotone: Is tree size, age, competition, or climate response most important? </w:t>
       </w:r>
@@ -8536,8 +9084,8 @@
       <w:pPr>
         <w:pStyle w:val="Bibliography"/>
       </w:pPr>
-      <w:bookmarkStart w:id="154" w:name="ref-friedlingstein_climatecarbon_2006"/>
-      <w:bookmarkEnd w:id="153"/>
+      <w:bookmarkStart w:id="156" w:name="ref-friedlingstein_climatecarbon_2006"/>
+      <w:bookmarkEnd w:id="155"/>
       <w:r>
         <w:t xml:space="preserve">Friedlingstein, P., Cox, P., Betts, R., Bopp, L., von Bloh, W., Brovkin, V., Cadule, P., Doney, S., Eby, M., Fung, I., Bala, G., John, J., Jones, C., Joos, F., Kato, T., Kawamiya, M., Knorr, W., Lindsay, K., Matthews, H. D., … Zeng, N. (2006). ClimateCarbon Cycle Feedback Analysis: Results from the C4MIP Model Intercomparison. </w:t>
       </w:r>
@@ -8572,8 +9120,8 @@
       <w:pPr>
         <w:pStyle w:val="Bibliography"/>
       </w:pPr>
-      <w:bookmarkStart w:id="155" w:name="ref-fritts_tree_1976"/>
-      <w:bookmarkEnd w:id="154"/>
+      <w:bookmarkStart w:id="157" w:name="ref-fritts_tree_1976"/>
+      <w:bookmarkEnd w:id="156"/>
       <w:r>
         <w:t xml:space="preserve">Fritts, H. C. (1976). </w:t>
       </w:r>
@@ -8591,8 +9139,8 @@
       <w:pPr>
         <w:pStyle w:val="Bibliography"/>
       </w:pPr>
-      <w:bookmarkStart w:id="156" w:name="ref-fritts_dendroecology_1989"/>
-      <w:bookmarkEnd w:id="155"/>
+      <w:bookmarkStart w:id="158" w:name="ref-fritts_dendroecology_1989"/>
+      <w:bookmarkEnd w:id="157"/>
       <w:r>
         <w:t xml:space="preserve">Fritts, H. C., &amp; Swetnam, T. W. (1989). Dendroecology: A Tool for Evaluating Variations in Past and Present Forest Environments. In M. Begon, A. H. Fitter, E. D. Ford, &amp; A. MacFadyen (Eds.), </w:t>
       </w:r>
@@ -8618,8 +9166,8 @@
       <w:pPr>
         <w:pStyle w:val="Bibliography"/>
       </w:pPr>
-      <w:bookmarkStart w:id="157" w:name="ref-gillerot_tree_2020"/>
-      <w:bookmarkEnd w:id="156"/>
+      <w:bookmarkStart w:id="159" w:name="ref-gillerot_tree_2020"/>
+      <w:bookmarkEnd w:id="158"/>
       <w:r>
         <w:t xml:space="preserve">Gillerot, L., Forrester, D. I., Bottero, A., Rigling, A., &amp; Lévesque, M. (2020). Tree Neighbourhood Diversity Has Negligible Effects on Drought Resilience of European Beech, Silver Fir and Norway Spruce. </w:t>
       </w:r>
@@ -8645,8 +9193,8 @@
       <w:pPr>
         <w:pStyle w:val="Bibliography"/>
       </w:pPr>
-      <w:bookmarkStart w:id="158" w:name="ref-girardin_no_2016"/>
-      <w:bookmarkEnd w:id="157"/>
+      <w:bookmarkStart w:id="160" w:name="ref-girardin_no_2016"/>
+      <w:bookmarkEnd w:id="159"/>
       <w:r>
         <w:lastRenderedPageBreak/>
         <w:t xml:space="preserve">Girardin, M. P., Bouriaud, O., Hogg, E. H., Kurz, W., Zimmermann, N. E., Metsaranta, J. M., de Jong, R., Frank, D. C., Esper, J., Büntgen, U., Guo, X. J., &amp; Bhatti, J. (2016). No growth stimulation of Canada’s boreal forest under half-century of combined warming and CO </w:t>
@@ -8682,8 +9230,8 @@
       <w:pPr>
         <w:pStyle w:val="Bibliography"/>
       </w:pPr>
-      <w:bookmarkStart w:id="159" w:name="X81070c8dded57796bffe4e046459a048702f082"/>
-      <w:bookmarkEnd w:id="158"/>
+      <w:bookmarkStart w:id="161" w:name="X81070c8dded57796bffe4e046459a048702f082"/>
+      <w:bookmarkEnd w:id="160"/>
       <w:r>
         <w:t xml:space="preserve">Gonzalez-Akre, E., McGregor, I., Anderson-Teixeira, K., Dow, C., Herrmann, V., Terrell, A., Kim, A. Y., NidhiVinod, &amp; RHelcoski. (2020). </w:t>
       </w:r>
@@ -8709,8 +9257,8 @@
       <w:pPr>
         <w:pStyle w:val="Bibliography"/>
       </w:pPr>
-      <w:bookmarkStart w:id="160" w:name="ref-goulden_patterns_2011"/>
-      <w:bookmarkEnd w:id="159"/>
+      <w:bookmarkStart w:id="162" w:name="ref-goulden_patterns_2011"/>
+      <w:bookmarkEnd w:id="161"/>
       <w:r>
         <w:t xml:space="preserve">Goulden, M. L., McMillan, A. M. S., Winston, G. C., Rocha, A. V., Manies, K. L., Harden, J. W., &amp; Bond-Lamberty, B. P. (2011). Patterns of NPP, GPP, respiration, and NEP during boreal forest succession. </w:t>
       </w:r>
@@ -8737,8 +9285,8 @@
       <w:pPr>
         <w:pStyle w:val="Bibliography"/>
       </w:pPr>
-      <w:bookmarkStart w:id="161" w:name="ref-graumlich_long-term_1989"/>
-      <w:bookmarkEnd w:id="160"/>
+      <w:bookmarkStart w:id="163" w:name="ref-graumlich_long-term_1989"/>
+      <w:bookmarkEnd w:id="162"/>
       <w:r>
         <w:t xml:space="preserve">Graumlich, L. J., Brubaker, L. B., &amp; Grier, C. C. (1989). Long-Term Trends in Forest Net Primary Productivity: Cascade Mountains, Washington. </w:t>
       </w:r>
@@ -8773,8 +9321,8 @@
       <w:pPr>
         <w:pStyle w:val="Bibliography"/>
       </w:pPr>
-      <w:bookmarkStart w:id="162" w:name="ref-groenendijk_no_2015"/>
-      <w:bookmarkEnd w:id="161"/>
+      <w:bookmarkStart w:id="164" w:name="ref-groenendijk_no_2015"/>
+      <w:bookmarkEnd w:id="163"/>
       <w:r>
         <w:t xml:space="preserve">Groenendijk, P., Sleen, P. van der, Vlam, M., Bunyavejchewin, S., Bongers, F., &amp; Zuidema, P. A. (2015). No evidence for consistent long-term growth stimulation of 13 tropical tree species: Results from tree-ring analysis. </w:t>
       </w:r>
@@ -8809,8 +9357,8 @@
       <w:pPr>
         <w:pStyle w:val="Bibliography"/>
       </w:pPr>
-      <w:bookmarkStart w:id="163" w:name="ref-hacket-pain_consistent_2016"/>
-      <w:bookmarkEnd w:id="162"/>
+      <w:bookmarkStart w:id="165" w:name="ref-hacket-pain_consistent_2016"/>
+      <w:bookmarkEnd w:id="164"/>
       <w:r>
         <w:t xml:space="preserve">Hacket-Pain, A. J., Cavin, L., Friend, A. D., &amp; Jump, A. S. (2016). Consistent limitation of growth by high temperature and low precipitation from range core to southern edge of European beech indicates widespread vulnerability to changing climate. </w:t>
       </w:r>
@@ -8845,8 +9393,8 @@
       <w:pPr>
         <w:pStyle w:val="Bibliography"/>
       </w:pPr>
-      <w:bookmarkStart w:id="164" w:name="ref-hararuk_tree_2019"/>
-      <w:bookmarkEnd w:id="163"/>
+      <w:bookmarkStart w:id="166" w:name="ref-hararuk_tree_2019"/>
+      <w:bookmarkEnd w:id="165"/>
       <w:r>
         <w:t xml:space="preserve">Hararuk, O., Campbell, E. M., Antos, J. A., &amp; Parish, R. (2019). Tree rings provide no evidence of a CO </w:t>
       </w:r>
@@ -8890,8 +9438,8 @@
       <w:pPr>
         <w:pStyle w:val="Bibliography"/>
       </w:pPr>
-      <w:bookmarkStart w:id="165" w:name="ref-harris_updated_2014"/>
-      <w:bookmarkEnd w:id="164"/>
+      <w:bookmarkStart w:id="167" w:name="ref-harris_updated_2014"/>
+      <w:bookmarkEnd w:id="166"/>
       <w:r>
         <w:t xml:space="preserve">Harris, I., Jones, P. D., Osborn, T. J., &amp; Lister, D. H. (2014). Updated high-resolution grids of monthly climatic observations - the CRU TS3.10 Dataset. </w:t>
       </w:r>
@@ -8926,8 +9474,8 @@
       <w:pPr>
         <w:pStyle w:val="Bibliography"/>
       </w:pPr>
-      <w:bookmarkStart w:id="166" w:name="ref-harris_version_2020"/>
-      <w:bookmarkEnd w:id="165"/>
+      <w:bookmarkStart w:id="168" w:name="ref-harris_version_2020"/>
+      <w:bookmarkEnd w:id="167"/>
       <w:r>
         <w:t xml:space="preserve">Harris, Ian, Osborn, T. J., Jones, P., &amp; Lister, D. (2020). Version 4 of the CRU TS monthly high-resolution gridded multivariate climate dataset. </w:t>
       </w:r>
@@ -8962,8 +9510,8 @@
       <w:pPr>
         <w:pStyle w:val="Bibliography"/>
       </w:pPr>
-      <w:bookmarkStart w:id="167" w:name="ref-helcoski_growing_2019"/>
-      <w:bookmarkEnd w:id="166"/>
+      <w:bookmarkStart w:id="169" w:name="ref-helcoski_growing_2019"/>
+      <w:bookmarkEnd w:id="168"/>
       <w:r>
         <w:t xml:space="preserve">Helcoski, R., Tepley, A. J., Pederson, N., McGarvey, J. C., Meakem, V., Herrmann, V., Thompson, J. R., &amp; Anderson-Teixeira, K. J. (2019). Growing season moisture drives interannual variation in woody productivity of a temperate deciduous forest. </w:t>
       </w:r>
@@ -8998,8 +9546,8 @@
       <w:pPr>
         <w:pStyle w:val="Bibliography"/>
       </w:pPr>
-      <w:bookmarkStart w:id="168" w:name="ref-hember_tree_2019"/>
-      <w:bookmarkEnd w:id="167"/>
+      <w:bookmarkStart w:id="170" w:name="ref-hember_tree_2019"/>
+      <w:bookmarkEnd w:id="169"/>
       <w:r>
         <w:lastRenderedPageBreak/>
         <w:t xml:space="preserve">Hember, R. A., Kurz, W. A., &amp; Girardin, M. P. (2019). Tree Ring Reconstructions of Stemwood Biomass Indicate Increases in the Growth Rate of Black Spruce Trees Across Boreal Forests of Canada. </w:t>
@@ -9035,8 +9583,8 @@
       <w:pPr>
         <w:pStyle w:val="Bibliography"/>
       </w:pPr>
-      <w:bookmarkStart w:id="169" w:name="ref-kaspar_species-specific_nodate"/>
-      <w:bookmarkEnd w:id="168"/>
+      <w:bookmarkStart w:id="171" w:name="ref-kaspar_species-specific_nodate"/>
+      <w:bookmarkEnd w:id="170"/>
       <w:r>
         <w:t xml:space="preserve">Kašpar, K., Tumajer, J., Vašíčková, I., &amp; Šamonil, P. (in review). </w:t>
       </w:r>
@@ -9054,8 +9602,8 @@
       <w:pPr>
         <w:pStyle w:val="Bibliography"/>
       </w:pPr>
-      <w:bookmarkStart w:id="170" w:name="ref-klesse_sampling_2018"/>
-      <w:bookmarkEnd w:id="169"/>
+      <w:bookmarkStart w:id="172" w:name="ref-klesse_sampling_2018"/>
+      <w:bookmarkEnd w:id="171"/>
       <w:r>
         <w:t xml:space="preserve">Klesse, S., DeRose, R. J., Guiterman, C. H., Lynch, A. M., O’Connor, C. D., Shaw, J. D., &amp; Evans, M. E. K. (2018). Sampling bias overestimates climate change impacts on forest growth in the southwestern United States. </w:t>
       </w:r>
@@ -9090,8 +9638,8 @@
       <w:pPr>
         <w:pStyle w:val="Bibliography"/>
       </w:pPr>
-      <w:bookmarkStart w:id="171" w:name="ref-klesse_amplifying_2020"/>
-      <w:bookmarkEnd w:id="170"/>
+      <w:bookmarkStart w:id="173" w:name="ref-klesse_amplifying_2020"/>
+      <w:bookmarkEnd w:id="172"/>
       <w:r>
         <w:t xml:space="preserve">Klesse, S., von Arx, G., Gossner, M. M., Hug, C., Rigling, A., &amp; Queloz, V. (2020). Amplifying feedback loop between growth and wood anatomical characteristics of Fraxinus excelsior explains size-related susceptibility to ash dieback. </w:t>
       </w:r>
@@ -9117,8 +9665,8 @@
       <w:pPr>
         <w:pStyle w:val="Bibliography"/>
       </w:pPr>
-      <w:bookmarkStart w:id="172" w:name="ref-kumarathunge_acclimation_2019"/>
-      <w:bookmarkEnd w:id="171"/>
+      <w:bookmarkStart w:id="174" w:name="ref-kumarathunge_acclimation_2019"/>
+      <w:bookmarkEnd w:id="173"/>
       <w:r>
         <w:t xml:space="preserve">Kumarathunge, D. P., Medlyn, B. E., Drake, J. E., Tjoelker, M. G., Aspinwall, M. J., Battaglia, M., Cano, F. J., Carter, K. R., Cavaleri, M. A., Cernusak, L. A., Chambers, J. Q., Crous, K. Y., Kauwe, M. G. D., Dillaway, D. N., Dreyer, E., Ellsworth, D. S., Ghannoum, O., Han, Q., Hikosaka, K., … Way, D. A. (2019). Acclimation and adaptation components of the temperature dependence of plant photosynthesis at the global scale. </w:t>
       </w:r>
@@ -9153,8 +9701,8 @@
       <w:pPr>
         <w:pStyle w:val="Bibliography"/>
       </w:pPr>
-      <w:bookmarkStart w:id="173" w:name="ref-levesque_water_2017"/>
-      <w:bookmarkEnd w:id="172"/>
+      <w:bookmarkStart w:id="175" w:name="ref-levesque_water_2017"/>
+      <w:bookmarkEnd w:id="174"/>
       <w:r>
         <w:t>Levesque, M., Andreu-Hayles, L., &amp; Pederson, N. (2017). Water availability drives gas exchange and growth of trees in northeastern US, not elevated CO</w:t>
       </w:r>
@@ -9198,8 +9746,8 @@
       <w:pPr>
         <w:pStyle w:val="Bibliography"/>
       </w:pPr>
-      <w:bookmarkStart w:id="174" w:name="ref-ljungqvist_assessing_2020"/>
-      <w:bookmarkEnd w:id="173"/>
+      <w:bookmarkStart w:id="176" w:name="ref-ljungqvist_assessing_2020"/>
+      <w:bookmarkEnd w:id="175"/>
       <w:r>
         <w:t xml:space="preserve">Ljungqvist, F. C., Thejll, P., Björklund, J., Gunnarson, B. E., Piermattei, A., Rydval, M., Seftigen, K., Støve, B., &amp; Büntgen, U. (2020). Assessing non-linearity in European temperature-sensitive tree-ring data. </w:t>
       </w:r>
@@ -9234,8 +9782,8 @@
       <w:pPr>
         <w:pStyle w:val="Bibliography"/>
       </w:pPr>
-      <w:bookmarkStart w:id="175" w:name="ref-mathias_disentangling_2018"/>
-      <w:bookmarkEnd w:id="174"/>
+      <w:bookmarkStart w:id="177" w:name="ref-mathias_disentangling_2018"/>
+      <w:bookmarkEnd w:id="176"/>
       <w:r>
         <w:t xml:space="preserve">Mathias, J. M., &amp; Thomas, R. B. (2018). Disentangling the effects of acidic air pollution, atmospheric CO </w:t>
       </w:r>
@@ -9270,8 +9818,8 @@
       <w:pPr>
         <w:pStyle w:val="Bibliography"/>
       </w:pPr>
-      <w:bookmarkStart w:id="176" w:name="ref-maxwell_declining_2016"/>
-      <w:bookmarkEnd w:id="175"/>
+      <w:bookmarkStart w:id="178" w:name="ref-maxwell_declining_2016"/>
+      <w:bookmarkEnd w:id="177"/>
       <w:r>
         <w:t xml:space="preserve">Maxwell, J. T., Harley, G. L., &amp; Robeson, S. M. (2016). On the declining relationship between tree growth and climate in the Midwest United States: The fading drought signal. </w:t>
       </w:r>
@@ -9306,8 +9854,8 @@
       <w:pPr>
         <w:pStyle w:val="Bibliography"/>
       </w:pPr>
-      <w:bookmarkStart w:id="177" w:name="ref-mcdowell_pervasive_2020"/>
-      <w:bookmarkEnd w:id="176"/>
+      <w:bookmarkStart w:id="179" w:name="ref-mcdowell_pervasive_2020"/>
+      <w:bookmarkEnd w:id="178"/>
       <w:r>
         <w:t xml:space="preserve">McDowell, N. G., Allen, C. D., Anderson-Teixeira, K., Aukema, B. H., Bond-Lamberty, B., Chini, L., Clark, J. S., Dietze, M., Grossiord, C., Hanbury-Brown, A., Hurtt, G. C., Jackson, R. B., Johnson, D. J., Kueppers, L., Lichstein, J. W., Ogle, K., Poulter, B., Pugh, T. A. M., Seidl, R., … Xu, C. (2020). Pervasive shifts in forest dynamics in a changing world. </w:t>
       </w:r>
@@ -9342,8 +9890,8 @@
       <w:pPr>
         <w:pStyle w:val="Bibliography"/>
       </w:pPr>
-      <w:bookmarkStart w:id="178" w:name="ref-mcgregor_tree_2020"/>
-      <w:bookmarkEnd w:id="177"/>
+      <w:bookmarkStart w:id="180" w:name="ref-mcgregor_tree_2020"/>
+      <w:bookmarkEnd w:id="179"/>
       <w:r>
         <w:lastRenderedPageBreak/>
         <w:t xml:space="preserve">McGregor, I. R., Helcoski, R., Kunert, N., Tepley, A. J., Gonzalez-Akre, E. B., Herrmann, V., Zailaa, J., Stovall, A. E. L., Bourg, N. A., McShea, W. J., Pederson, N., Sack, L., &amp; Anderson-Teixeira, K. J. (2020). Tree height and leaf drought tolerance traits shape growth responses across droughts in a temperate broadleaf forest. </w:t>
@@ -9370,8 +9918,8 @@
       <w:pPr>
         <w:pStyle w:val="Bibliography"/>
       </w:pPr>
-      <w:bookmarkStart w:id="179" w:name="ref-meakem_role_2018"/>
-      <w:bookmarkEnd w:id="178"/>
+      <w:bookmarkStart w:id="181" w:name="ref-meakem_role_2018"/>
+      <w:bookmarkEnd w:id="180"/>
       <w:r>
         <w:t xml:space="preserve">Meakem, V., Tepley, A. J., Gonzalez-Akre, E. B., Herrmann, V., Muller-Landau, H. C., Wright, S. J., Hubbell, S. P., Condit, R., &amp; Anderson-Teixeira, K. J. (2018). Role of tree size in moist tropical forest carbon cycling and water deficit responses. </w:t>
       </w:r>
@@ -9406,8 +9954,8 @@
       <w:pPr>
         <w:pStyle w:val="Bibliography"/>
       </w:pPr>
-      <w:bookmarkStart w:id="180" w:name="ref-meko_seascorr_2011"/>
-      <w:bookmarkEnd w:id="179"/>
+      <w:bookmarkStart w:id="182" w:name="ref-meko_seascorr_2011"/>
+      <w:bookmarkEnd w:id="181"/>
       <w:r>
         <w:t xml:space="preserve">Meko, D. M., Touchan, R., &amp; Anchukaitis, K. J. (2011). Seascorr: A MATLAB program for identifying the seasonal climate signal in an annual tree-ring time series. </w:t>
       </w:r>
@@ -9442,8 +9990,8 @@
       <w:pPr>
         <w:pStyle w:val="Bibliography"/>
       </w:pPr>
-      <w:bookmarkStart w:id="181" w:name="ref-muller-landau_testing_2006"/>
-      <w:bookmarkEnd w:id="180"/>
+      <w:bookmarkStart w:id="183" w:name="ref-muller-landau_testing_2006"/>
+      <w:bookmarkEnd w:id="182"/>
       <w:r>
         <w:t xml:space="preserve">Muller-Landau, H. C., Condit, R. S., Chave, J., Thomas, S. C., Bohlman, S. A., Bunyavejchewin, S., Davies, S., Foster, R., Gunatilleke, S., Gunatilleke, N., Harms, K. E., Hart, T., Hubbell, S. P., Itoh, A., Kassim, A. R., LaFrankie, J. V., Lee, H. S., Losos, E., Makana, J.-R., … Kiratiprayoon, S. (2006). Testing metabolic ecology theory for allometric scaling of tree size, growth and mortality in tropical forests. </w:t>
       </w:r>
@@ -9470,8 +10018,8 @@
       <w:pPr>
         <w:pStyle w:val="Bibliography"/>
       </w:pPr>
-      <w:bookmarkStart w:id="182" w:name="ref-naimi_where_2014"/>
-      <w:bookmarkEnd w:id="181"/>
+      <w:bookmarkStart w:id="184" w:name="ref-naimi_where_2014"/>
+      <w:bookmarkEnd w:id="183"/>
       <w:r>
         <w:t xml:space="preserve">Naimi, B., Hamm, N. A. S., Groen, T. A., Skidmore, A. K., &amp; Toxopeus, A. G. (2014). Where is positional uncertainty a problem for species distribution modelling? </w:t>
       </w:r>
@@ -9506,8 +10054,8 @@
       <w:pPr>
         <w:pStyle w:val="Bibliography"/>
       </w:pPr>
-      <w:bookmarkStart w:id="183" w:name="ref-nehrbassahles_influence_2014"/>
-      <w:bookmarkEnd w:id="182"/>
+      <w:bookmarkStart w:id="185" w:name="ref-nehrbassahles_influence_2014"/>
+      <w:bookmarkEnd w:id="184"/>
       <w:r>
         <w:t xml:space="preserve">Nehrbass-Ahles, C., Babst, F., Klesse, S., Nötzli, M., Bouriaud, O., Neukom, R., Dobbertin, M., &amp; Frank, D. (2014). The influence of sampling design on tree-ring-based quantification of forest growth. </w:t>
       </w:r>
@@ -9542,8 +10090,8 @@
       <w:pPr>
         <w:pStyle w:val="Bibliography"/>
       </w:pPr>
-      <w:bookmarkStart w:id="184" w:name="ref-nock_longterm_2011"/>
-      <w:bookmarkEnd w:id="183"/>
+      <w:bookmarkStart w:id="186" w:name="ref-nock_longterm_2011"/>
+      <w:bookmarkEnd w:id="185"/>
       <w:r>
         <w:t xml:space="preserve">Nock, C. A., Baker, P. J., Wanek, W., Leis, A., Grabner, M., Bunyavejchewin, S., &amp; Hietz, P. (2011). Long-term increases in intrinsic water-use efficiency do not lead to increased stem growth in a tropical monsoon forest in western Thailand. </w:t>
       </w:r>
@@ -9578,8 +10126,8 @@
       <w:pPr>
         <w:pStyle w:val="Bibliography"/>
       </w:pPr>
-      <w:bookmarkStart w:id="185" w:name="ref-pederson_framework_2020"/>
-      <w:bookmarkEnd w:id="184"/>
+      <w:bookmarkStart w:id="187" w:name="ref-pederson_framework_2020"/>
+      <w:bookmarkEnd w:id="186"/>
       <w:r>
         <w:t xml:space="preserve">Pederson, N., Leland, C., Bishop, D. A., Pearl, J. K., Anchukaitis, K. J., Mandra, T., Hopton-Ahmed, M., &amp; Martin-Benito, D. (2020). A Framework for Determining Population-Level Vulnerability to Climate: Evidence for Growth Hysteresis in Chamaecyparis thyoides Along Its Contiguous Latitudinal Distribution. </w:t>
       </w:r>
@@ -9614,8 +10162,8 @@
       <w:pPr>
         <w:pStyle w:val="Bibliography"/>
       </w:pPr>
-      <w:bookmarkStart w:id="186" w:name="ref-peltier_tree_2020"/>
-      <w:bookmarkEnd w:id="185"/>
+      <w:bookmarkStart w:id="188" w:name="ref-peltier_tree_2020"/>
+      <w:bookmarkEnd w:id="187"/>
       <w:r>
         <w:t xml:space="preserve">Peltier, D. M. P., &amp; Ogle, K. (2020). Tree growth sensitivity to climate is temporally variable. </w:t>
       </w:r>
@@ -9650,8 +10198,8 @@
       <w:pPr>
         <w:pStyle w:val="Bibliography"/>
       </w:pPr>
-      <w:bookmarkStart w:id="187" w:name="ref-peters_detecting_2015"/>
-      <w:bookmarkEnd w:id="186"/>
+      <w:bookmarkStart w:id="189" w:name="ref-peters_detecting_2015"/>
+      <w:bookmarkEnd w:id="188"/>
       <w:r>
         <w:t xml:space="preserve">Peters, R. L., Groenendijk, P., Vlam, M., &amp; Zuidema, P. A. (2015). Detecting long-term growth trends using tree rings: A critical evaluation of methods. </w:t>
       </w:r>
@@ -9686,8 +10234,8 @@
       <w:pPr>
         <w:pStyle w:val="Bibliography"/>
       </w:pPr>
-      <w:bookmarkStart w:id="188" w:name="ref-pregitzer_carbon_2004"/>
-      <w:bookmarkEnd w:id="187"/>
+      <w:bookmarkStart w:id="190" w:name="ref-pregitzer_carbon_2004"/>
+      <w:bookmarkEnd w:id="189"/>
       <w:r>
         <w:lastRenderedPageBreak/>
         <w:t xml:space="preserve">Pregitzer, K. S., &amp; Euskirchen, E. S. (2004). Carbon cycling and storage in world forests: Biome patterns related to forest age. </w:t>
@@ -9715,8 +10263,8 @@
       <w:pPr>
         <w:pStyle w:val="Bibliography"/>
       </w:pPr>
-      <w:bookmarkStart w:id="189" w:name="ref-pretzsch_drought_2018"/>
-      <w:bookmarkEnd w:id="188"/>
+      <w:bookmarkStart w:id="191" w:name="ref-pretzsch_drought_2018"/>
+      <w:bookmarkEnd w:id="190"/>
       <w:r>
         <w:t xml:space="preserve">Pretzsch, H., Schütze, G., &amp; Biber, P. (2018). Drought can favour the growth of small in relation to tall trees in mature stands of Norway spruce and European beech. </w:t>
       </w:r>
@@ -9751,8 +10299,8 @@
       <w:pPr>
         <w:pStyle w:val="Bibliography"/>
       </w:pPr>
-      <w:bookmarkStart w:id="190" w:name="ref-rayback_dendroecological_2020"/>
-      <w:bookmarkEnd w:id="189"/>
+      <w:bookmarkStart w:id="192" w:name="ref-rayback_dendroecological_2020"/>
+      <w:bookmarkEnd w:id="191"/>
       <w:r>
         <w:t xml:space="preserve">Rayback, S. A., Duncan, J. A., Schaberg, P. G., Kosiba, A. M., Hansen, C. F., &amp; Murakami, P. F. (2020). The DendroEcological Network: A cyberinfrastructure for the storage, discovery and sharing of tree-ring and associated ecological data. </w:t>
       </w:r>
@@ -9787,8 +10335,8 @@
       <w:pPr>
         <w:pStyle w:val="Bibliography"/>
       </w:pPr>
-      <w:bookmarkStart w:id="191" w:name="ref-rejoumechain_biomass_2017"/>
-      <w:bookmarkEnd w:id="190"/>
+      <w:bookmarkStart w:id="193" w:name="ref-rejoumechain_biomass_2017"/>
+      <w:bookmarkEnd w:id="192"/>
       <w:r>
         <w:t xml:space="preserve">Réjou-Méchain, M., Tanguy, A., Piponiot, C., Chave, J., &amp; Hérault, B. (2017). Biomass: An r package for estimating above-ground biomass and its uncertainty in tropical forests. </w:t>
       </w:r>
@@ -9823,8 +10371,8 @@
       <w:pPr>
         <w:pStyle w:val="Bibliography"/>
       </w:pPr>
-      <w:bookmarkStart w:id="192" w:name="ref-rollinson_climate_2021"/>
-      <w:bookmarkEnd w:id="191"/>
+      <w:bookmarkStart w:id="194" w:name="ref-rollinson_climate_2021"/>
+      <w:bookmarkEnd w:id="193"/>
       <w:r>
         <w:t xml:space="preserve">Rollinson, C. R., Alexander, M. R., Dye, A. W., Moore, D. J. P., Pederson, N., &amp; Trouet, V. (2021). Climate sensitivity of understory trees differs from overstory trees in temperate mesic forests. </w:t>
       </w:r>
@@ -9859,8 +10407,8 @@
       <w:pPr>
         <w:pStyle w:val="Bibliography"/>
       </w:pPr>
-      <w:bookmarkStart w:id="193" w:name="ref-rossi_age-dependent_2007"/>
-      <w:bookmarkEnd w:id="192"/>
+      <w:bookmarkStart w:id="195" w:name="ref-rossi_age-dependent_2007"/>
+      <w:bookmarkEnd w:id="194"/>
       <w:r>
         <w:t xml:space="preserve">Rossi, S., Deslauriers, A., Anfodillo, T., &amp; Carrer, M. (2007). Age-dependent xylogenesis in timberline conifers. </w:t>
       </w:r>
@@ -9895,8 +10443,8 @@
       <w:pPr>
         <w:pStyle w:val="Bibliography"/>
       </w:pPr>
-      <w:bookmarkStart w:id="194" w:name="ref-sanchez-salguero_disentangling_2015"/>
-      <w:bookmarkEnd w:id="193"/>
+      <w:bookmarkStart w:id="196" w:name="ref-sanchez-salguero_disentangling_2015"/>
+      <w:bookmarkEnd w:id="195"/>
       <w:r>
         <w:t xml:space="preserve">Sánchez-Salguero, R., Linares, J. C., Camarero, J. J., Madrigal-González, J., Hevia, A., Sánchez-Miranda, Á., Ballesteros-Cánovas, J. A., Alfaro-Sánchez, R., García-Cervigón, A. I., Bigler, C., &amp; Rigling, A. (2015). Disentangling the effects of competition and climate on individual tree growth: A retrospective and dynamic approach in Scots pine. </w:t>
       </w:r>
@@ -9931,8 +10479,8 @@
       <w:pPr>
         <w:pStyle w:val="Bibliography"/>
       </w:pPr>
-      <w:bookmarkStart w:id="195" w:name="ref-schelhaas_species-specific_2018"/>
-      <w:bookmarkEnd w:id="194"/>
+      <w:bookmarkStart w:id="197" w:name="ref-schelhaas_species-specific_2018"/>
+      <w:bookmarkEnd w:id="196"/>
       <w:r>
         <w:t xml:space="preserve">Schelhaas, M.-J., Hengeveld, G. M., Heidema, N., Thürig, E., Rohner, B., Vacchiano, G., Vayreda, J., Redmond, J., Socha, J., Fridman, J., Tomter, S., Polley, H., Barreiro, S., &amp; Nabuurs, G.-J. (2018). Species-specific, pan-European diameter increment models based on data of 2.3 million trees. </w:t>
       </w:r>
@@ -9967,8 +10515,8 @@
       <w:pPr>
         <w:pStyle w:val="Bibliography"/>
       </w:pPr>
-      <w:bookmarkStart w:id="196" w:name="ref-sheil_does_2017"/>
-      <w:bookmarkEnd w:id="195"/>
+      <w:bookmarkStart w:id="198" w:name="ref-sheil_does_2017"/>
+      <w:bookmarkEnd w:id="197"/>
       <w:r>
         <w:t xml:space="preserve">Sheil, D., Eastaugh, C. S., Vlam, M., Zuidema, P. A., Groenendijk, P., van der Sleen, P., Jay, A., &amp; Vanclay, J. (2017). Does biomass growth increase in the largest trees? Flaws, fallacies and alternative analyses. </w:t>
       </w:r>
@@ -10003,8 +10551,8 @@
       <w:pPr>
         <w:pStyle w:val="Bibliography"/>
       </w:pPr>
-      <w:bookmarkStart w:id="197" w:name="ref-sniderhan_growth_2016"/>
-      <w:bookmarkEnd w:id="196"/>
+      <w:bookmarkStart w:id="199" w:name="ref-sniderhan_growth_2016"/>
+      <w:bookmarkEnd w:id="198"/>
       <w:r>
         <w:t xml:space="preserve">Sniderhan, A. E., &amp; Baltzer, J. L. (2016). Growth dynamics of black spruce ( </w:t>
       </w:r>
@@ -10057,8 +10605,8 @@
       <w:pPr>
         <w:pStyle w:val="Bibliography"/>
       </w:pPr>
-      <w:bookmarkStart w:id="198" w:name="ref-speer_fundamentals_2010"/>
-      <w:bookmarkEnd w:id="197"/>
+      <w:bookmarkStart w:id="200" w:name="ref-speer_fundamentals_2010"/>
+      <w:bookmarkEnd w:id="199"/>
       <w:r>
         <w:t xml:space="preserve">Speer, J. H. (2010). </w:t>
       </w:r>
@@ -10076,8 +10624,8 @@
       <w:pPr>
         <w:pStyle w:val="Bibliography"/>
       </w:pPr>
-      <w:bookmarkStart w:id="199" w:name="ref-stephenson_rate_2014"/>
-      <w:bookmarkEnd w:id="198"/>
+      <w:bookmarkStart w:id="201" w:name="ref-stephenson_rate_2014"/>
+      <w:bookmarkEnd w:id="200"/>
       <w:r>
         <w:lastRenderedPageBreak/>
         <w:t xml:space="preserve">Stephenson, N. L., Das, A. J., Condit, R., Russo, S. E., Baker, P. J., Beckman, N. G., Coomes, D. A., Lines, E. R., Morris, W. K., Rüger, N., Álvarez, E., Blundo, C., Bunyavejchewin, S., Chuyong, G., Davies, S. J., Duque, á., Ewango, C. N., Flores, O., Franklin, J. F., … Zavala, M. A. (2014). Rate of tree carbon accumulation increases continuously with tree size. </w:t>
@@ -10113,8 +10661,8 @@
       <w:pPr>
         <w:pStyle w:val="Bibliography"/>
       </w:pPr>
-      <w:bookmarkStart w:id="200" w:name="ref-stokes_introduction_1968"/>
-      <w:bookmarkEnd w:id="199"/>
+      <w:bookmarkStart w:id="202" w:name="ref-stokes_introduction_1968"/>
+      <w:bookmarkEnd w:id="201"/>
       <w:r>
         <w:t xml:space="preserve">Stokes, M. A. (1968). </w:t>
       </w:r>
@@ -10132,8 +10680,8 @@
       <w:pPr>
         <w:pStyle w:val="Bibliography"/>
       </w:pPr>
-      <w:bookmarkStart w:id="201" w:name="ref-sullivan_long-term_2020"/>
-      <w:bookmarkEnd w:id="200"/>
+      <w:bookmarkStart w:id="203" w:name="ref-sullivan_long-term_2020"/>
+      <w:bookmarkEnd w:id="202"/>
       <w:r>
         <w:t xml:space="preserve">Sullivan, M. J. P., Lewis, S. L., Affum-Baffoe, K., Castilho, C., Costa, F., Sanchez, A. C., Ewango, C. E. N., Hubau, W., Marimon, B., Monteagudo-Mendoza, A., Qie, L., Sonké, B., Martinez, R. V., Baker, T. R., Brienen, R. J. W., Feldpausch, T. R., Galbraith, D., Gloor, M., Malhi, Y., … Phillips, O. L. (2020). Long-term thermal sensitivity of Earth’s tropical forests. </w:t>
       </w:r>
@@ -10168,8 +10716,8 @@
       <w:pPr>
         <w:pStyle w:val="Bibliography"/>
       </w:pPr>
-      <w:bookmarkStart w:id="202" w:name="ref-sullivan_effect_2016"/>
-      <w:bookmarkEnd w:id="201"/>
+      <w:bookmarkStart w:id="204" w:name="ref-sullivan_effect_2016"/>
+      <w:bookmarkEnd w:id="203"/>
       <w:r>
         <w:t xml:space="preserve">Sullivan, P. F., Pattison, R. R., Brownlee, A. H., Cahoon, S. M. P., &amp; Hollingsworth, T. N. (2016). Effect of tree-ring detrending method on apparent growth trends of black and white spruce in interior Alaska. </w:t>
       </w:r>
@@ -10204,8 +10752,8 @@
       <w:pPr>
         <w:pStyle w:val="Bibliography"/>
       </w:pPr>
-      <w:bookmarkStart w:id="203" w:name="ref-samonil_individual-based_2013"/>
-      <w:bookmarkEnd w:id="202"/>
+      <w:bookmarkStart w:id="205" w:name="ref-samonil_individual-based_2013"/>
+      <w:bookmarkEnd w:id="204"/>
       <w:r>
         <w:t xml:space="preserve">Šamonil, P., Doleželová, P., Vašíčková, I., Adam, D., Valtera, M., Král, K., Janík, D., &amp; Šebková, B. (2013). Individual-based approach to the detection of disturbance history through spatial scales in a natural beech-dominated forest. </w:t>
       </w:r>
@@ -10240,8 +10788,8 @@
       <w:pPr>
         <w:pStyle w:val="Bibliography"/>
       </w:pPr>
-      <w:bookmarkStart w:id="204" w:name="ref-samonil_long-term_2008"/>
-      <w:bookmarkEnd w:id="203"/>
+      <w:bookmarkStart w:id="206" w:name="ref-samonil_long-term_2008"/>
+      <w:bookmarkEnd w:id="205"/>
       <w:r>
         <w:t xml:space="preserve">Šamonil, P., &amp; Vrška, T. (2008). Long-term vegetation dynamics in the Šumava Mts. Natural spruce-fir-beech forests. </w:t>
       </w:r>
@@ -10276,8 +10824,8 @@
       <w:pPr>
         <w:pStyle w:val="Bibliography"/>
       </w:pPr>
-      <w:bookmarkStart w:id="205" w:name="ref-teets_linking_2018"/>
-      <w:bookmarkEnd w:id="204"/>
+      <w:bookmarkStart w:id="207" w:name="ref-teets_linking_2018"/>
+      <w:bookmarkEnd w:id="206"/>
       <w:r>
         <w:t xml:space="preserve">Teets, A., Fraver, S., Hollinger, D. Y., Weiskittel, A. R., Seymour, R. S., &amp; Richardson, A. D. (2018). Linking annual tree growth with eddy-flux measures of net ecosystem productivity across twenty years of observation in a mixed conifer forest. </w:t>
       </w:r>
@@ -10312,8 +10860,8 @@
       <w:pPr>
         <w:pStyle w:val="Bibliography"/>
       </w:pPr>
-      <w:bookmarkStart w:id="206" w:name="ref-teets_quantifying_2018"/>
-      <w:bookmarkEnd w:id="205"/>
+      <w:bookmarkStart w:id="208" w:name="ref-teets_quantifying_2018"/>
+      <w:bookmarkEnd w:id="207"/>
       <w:r>
         <w:t xml:space="preserve">Teets, A., Fraver, S., Weiskittel, A. R., &amp; Hollinger, D. Y. (2018). Quantifying climate-growth relationships at the stand level in a mature mixed-species conifer forest. </w:t>
       </w:r>
@@ -10348,8 +10896,8 @@
       <w:pPr>
         <w:pStyle w:val="Bibliography"/>
       </w:pPr>
-      <w:bookmarkStart w:id="207" w:name="ref-meinzer_age-related_2011"/>
-      <w:bookmarkEnd w:id="206"/>
+      <w:bookmarkStart w:id="209" w:name="ref-meinzer_age-related_2011"/>
+      <w:bookmarkEnd w:id="208"/>
       <w:r>
         <w:t xml:space="preserve">Thomas, S. C. (2011). Age-Related Changes in Tree Growth and Functional Biology: The Role of Reproduction. In F. C. Meinzer, B. Lachenbruch, &amp; T. E. Dawson (Eds.), </w:t>
       </w:r>
@@ -10375,8 +10923,8 @@
       <w:pPr>
         <w:pStyle w:val="Bibliography"/>
       </w:pPr>
-      <w:bookmarkStart w:id="208" w:name="ref-tolwinski-ward_bayesian_2013"/>
-      <w:bookmarkEnd w:id="207"/>
+      <w:bookmarkStart w:id="210" w:name="ref-tolwinski-ward_bayesian_2013"/>
+      <w:bookmarkEnd w:id="209"/>
       <w:r>
         <w:t xml:space="preserve">Tolwinski-Ward, S. E., Anchukaitis, K. J., &amp; Evans, M. N. (2013). Bayesian parameter estimation and interpretation for an intermediate model of tree-ring width. </w:t>
       </w:r>
@@ -10411,8 +10959,8 @@
       <w:pPr>
         <w:pStyle w:val="Bibliography"/>
       </w:pPr>
-      <w:bookmarkStart w:id="209" w:name="ref-touchan_millennial_2011"/>
-      <w:bookmarkEnd w:id="208"/>
+      <w:bookmarkStart w:id="211" w:name="ref-touchan_millennial_2011"/>
+      <w:bookmarkEnd w:id="210"/>
       <w:r>
         <w:lastRenderedPageBreak/>
         <w:t xml:space="preserve">Touchan, R., Woodhouse, C. A., Meko, D. M., &amp; Allen, C. (2011). Millennial precipitation reconstruction for the Jemez Mountains, New Mexico, reveals changingb drought signal. </w:t>
@@ -10448,8 +10996,8 @@
       <w:pPr>
         <w:pStyle w:val="Bibliography"/>
       </w:pPr>
-      <w:bookmarkStart w:id="210" w:name="ref-trouillier_size_2019"/>
-      <w:bookmarkEnd w:id="209"/>
+      <w:bookmarkStart w:id="212" w:name="ref-trouillier_size_2019"/>
+      <w:bookmarkEnd w:id="211"/>
       <w:r>
         <w:t xml:space="preserve">Trouillier, M., van der Maaten-Theunissen, M., Scharnweber, T., Würth, D., Burger, A., Schnittler, M., &amp; Wilmking, M. (2019). Size mattersa comparison of three methods to assess age- and size-dependent climate sensitivity of trees. </w:t>
       </w:r>
@@ -10484,8 +11032,8 @@
       <w:pPr>
         <w:pStyle w:val="Bibliography"/>
       </w:pPr>
-      <w:bookmarkStart w:id="211" w:name="ref-tumajer_increasing_2017"/>
-      <w:bookmarkEnd w:id="210"/>
+      <w:bookmarkStart w:id="213" w:name="ref-tumajer_increasing_2017"/>
+      <w:bookmarkEnd w:id="212"/>
       <w:r>
         <w:t xml:space="preserve">Tumajer, J., Altman, J., Štěpánek, P., Treml, V., Doležal, J., &amp; Cienciala, E. (2017). Increasing moisture limitation of Norway spruce in Central Europe revealed by forward modelling of tree growth in tree-ring network. </w:t>
       </w:r>
@@ -10520,8 +11068,8 @@
       <w:pPr>
         <w:pStyle w:val="Bibliography"/>
       </w:pPr>
-      <w:bookmarkStart w:id="212" w:name="ref-van_de_pol_identifying_2016"/>
-      <w:bookmarkEnd w:id="211"/>
+      <w:bookmarkStart w:id="214" w:name="ref-van_de_pol_identifying_2016"/>
+      <w:bookmarkEnd w:id="213"/>
       <w:r>
         <w:t xml:space="preserve">van de Pol, M., Bailey, L. D., McLean, N., Rijsdijk, L., Lawson, C. R., &amp; Brouwer, L. (2016). Identifying the best climatic predictors in ecology and evolution. </w:t>
       </w:r>
@@ -10556,8 +11104,8 @@
       <w:pPr>
         <w:pStyle w:val="Bibliography"/>
       </w:pPr>
-      <w:bookmarkStart w:id="213" w:name="ref-van_der_sleen_no_2015"/>
-      <w:bookmarkEnd w:id="212"/>
+      <w:bookmarkStart w:id="215" w:name="ref-van_der_sleen_no_2015"/>
+      <w:bookmarkEnd w:id="214"/>
       <w:r>
         <w:t xml:space="preserve">van der Sleen, P., Groenendijk, P., Vlam, M., Anten, N. P. R., Boom, A., Bongers, F., Pons, T. L., Terburg, G., &amp; Zuidema, P. A. (2015). No growth stimulation of tropical trees by 150 years of CO2 fertilization but water-use efficiency increased. </w:t>
       </w:r>
@@ -10592,8 +11140,8 @@
       <w:pPr>
         <w:pStyle w:val="Bibliography"/>
       </w:pPr>
-      <w:bookmarkStart w:id="214" w:name="ref-vlam_temperature_2014"/>
-      <w:bookmarkEnd w:id="213"/>
+      <w:bookmarkStart w:id="216" w:name="ref-vlam_temperature_2014"/>
+      <w:bookmarkEnd w:id="215"/>
       <w:r>
         <w:t xml:space="preserve">Vlam, M., Baker, P. J., Bunyavejchewin, S., &amp; Zuidema, P. A. (2014). Temperature and rainfall strongly drive temporal growth variation in Asian tropical forest trees. </w:t>
       </w:r>
@@ -10628,8 +11176,8 @@
       <w:pPr>
         <w:pStyle w:val="Bibliography"/>
       </w:pPr>
-      <w:bookmarkStart w:id="215" w:name="ref-voelker_historical_2006"/>
-      <w:bookmarkEnd w:id="214"/>
+      <w:bookmarkStart w:id="217" w:name="ref-voelker_historical_2006"/>
+      <w:bookmarkEnd w:id="216"/>
       <w:r>
         <w:t xml:space="preserve">Voelker, S. L., Muzika, R.-M., Guyette, R. P., &amp; Stambaugh, M. C. (2006). Historical Co2 Growth Enhancement Declines with Age in Quercus and Pinus. </w:t>
       </w:r>
@@ -10664,8 +11212,8 @@
       <w:pPr>
         <w:pStyle w:val="Bibliography"/>
       </w:pPr>
-      <w:bookmarkStart w:id="216" w:name="ref-vrska_european_2009"/>
-      <w:bookmarkEnd w:id="215"/>
+      <w:bookmarkStart w:id="218" w:name="ref-vrska_european_2009"/>
+      <w:bookmarkEnd w:id="217"/>
       <w:r>
         <w:t xml:space="preserve">Vrška, T., Adam, D., Hort, L., Kolář, T., &amp; Janík, D. (2009). European beech (Fagus sylvatica L.) And silver fir (Abies alba Mill.) Rotation in the CarpathiansA developmental cycle or a linear trend induced by man? </w:t>
       </w:r>
@@ -10700,8 +11248,8 @@
       <w:pPr>
         <w:pStyle w:val="Bibliography"/>
       </w:pPr>
-      <w:bookmarkStart w:id="217" w:name="ref-walker_integrating_2020"/>
-      <w:bookmarkEnd w:id="216"/>
+      <w:bookmarkStart w:id="219" w:name="ref-walker_integrating_2020"/>
+      <w:bookmarkEnd w:id="218"/>
       <w:r>
         <w:t xml:space="preserve">Walker, A. P., Kauwe, M. G. D., Bastos, A., Belmecheri, S., Georgiou, K., Keeling, R., McMahon, S. M., Medlyn, B. E., Moore, D. J. P., Norby, R. J., Zaehle, S., Anderson-Teixeira, K. J., Battipaglia, G., Brienen, R. J. W., Cabugao, K. G., Cailleret, M., Campbell, E., Canadell, J., Ciais, P., … Zuidema, P. A. (2020). Integrating the evidence for a terrestrial carbon sink caused by increasing atmospheric CO2. </w:t>
       </w:r>
@@ -10736,8 +11284,8 @@
       <w:pPr>
         <w:pStyle w:val="Bibliography"/>
       </w:pPr>
-      <w:bookmarkStart w:id="218" w:name="ref-williams_temperature_2013"/>
-      <w:bookmarkEnd w:id="217"/>
+      <w:bookmarkStart w:id="220" w:name="ref-williams_temperature_2013"/>
+      <w:bookmarkEnd w:id="219"/>
       <w:r>
         <w:t xml:space="preserve">Williams, A. P., Allen, C. D., Macalady, A. K., Griffin, D., Woodhouse, C. A., Meko, D. M., Swetnam, T. W., Rauscher, S. A., Seager, R., Grissino-Mayer, H. D., Dean, J. S., Cook, E. R., Gangodagamage, C., Cai, M., &amp; McDowell, N. G. (2013). Temperature as a potent driver of </w:t>
       </w:r>
@@ -10776,8 +11324,8 @@
       <w:pPr>
         <w:pStyle w:val="Bibliography"/>
       </w:pPr>
-      <w:bookmarkStart w:id="219" w:name="ref-wilmking_global_2020"/>
-      <w:bookmarkEnd w:id="218"/>
+      <w:bookmarkStart w:id="221" w:name="ref-wilmking_global_2020"/>
+      <w:bookmarkEnd w:id="220"/>
       <w:r>
         <w:t xml:space="preserve">Wilmking, M., Maaten-Theunissen, M. van der, Maaten, E. van der, Scharnweber, T., Buras, A., Biermann, C., Gurskaya, M., Hallinger, M., Lange, J., Shetti, R., Smiljanic, M., &amp; Trouillier, M. (2020). Global assessment of relationships between climate and tree growth. </w:t>
       </w:r>
@@ -10812,8 +11360,8 @@
       <w:pPr>
         <w:pStyle w:val="Bibliography"/>
       </w:pPr>
-      <w:bookmarkStart w:id="220" w:name="ref-wood_fast_2011"/>
-      <w:bookmarkEnd w:id="219"/>
+      <w:bookmarkStart w:id="222" w:name="ref-wood_fast_2011"/>
+      <w:bookmarkEnd w:id="221"/>
       <w:r>
         <w:t xml:space="preserve">Wood, S. N. (2011). Fast stable restricted maximum likelihood and marginal likelihood estimation of semiparametric generalized linear models: Estimation of Semiparametric Generalized Linear Models. </w:t>
       </w:r>
@@ -10848,8 +11396,8 @@
       <w:pPr>
         <w:pStyle w:val="Bibliography"/>
       </w:pPr>
-      <w:bookmarkStart w:id="221" w:name="ref-woodhouse_artificial_1999"/>
-      <w:bookmarkEnd w:id="220"/>
+      <w:bookmarkStart w:id="223" w:name="ref-woodhouse_artificial_1999"/>
+      <w:bookmarkEnd w:id="222"/>
       <w:r>
         <w:t xml:space="preserve">Woodhouse, C. A. (1999). Artificial neural networks and dendroclimatic reconstructions: An example from the Front Range, Colorado, USA: </w:t>
       </w:r>
@@ -10875,8 +11423,8 @@
       <w:pPr>
         <w:pStyle w:val="Bibliography"/>
       </w:pPr>
-      <w:bookmarkStart w:id="222" w:name="ref-zang_dendroclimatic_2013"/>
-      <w:bookmarkEnd w:id="221"/>
+      <w:bookmarkStart w:id="224" w:name="ref-zang_dendroclimatic_2013"/>
+      <w:bookmarkEnd w:id="223"/>
       <w:r>
         <w:t xml:space="preserve">Zang, C., &amp; Biondi, F. (2013). Dendroclimatic calibration in R: The bootRes package for response and correlation function analysis. </w:t>
       </w:r>
@@ -10911,8 +11459,8 @@
       <w:pPr>
         <w:pStyle w:val="Bibliography"/>
       </w:pPr>
-      <w:bookmarkStart w:id="223" w:name="ref-zang_treeclim_2015"/>
-      <w:bookmarkEnd w:id="222"/>
+      <w:bookmarkStart w:id="225" w:name="ref-zang_treeclim_2015"/>
+      <w:bookmarkEnd w:id="224"/>
       <w:r>
         <w:t xml:space="preserve">Zang, C., &amp; Biondi, F. (2015). Treeclim : An R package for the numerical calibration of proxy-climate relationships. </w:t>
       </w:r>
@@ -10947,8 +11495,8 @@
       <w:pPr>
         <w:pStyle w:val="Bibliography"/>
       </w:pPr>
-      <w:bookmarkStart w:id="224" w:name="ref-zuidema_recent_2020"/>
-      <w:bookmarkEnd w:id="223"/>
+      <w:bookmarkStart w:id="226" w:name="ref-zuidema_recent_2020"/>
+      <w:bookmarkEnd w:id="225"/>
       <w:r>
         <w:t xml:space="preserve">Zuidema, P. A., Heinrich, I., Rahman, M., Vlam, M., Zwartsenberg, S. A., &amp; Sleen, P. (2020). Recent CO </w:t>
       </w:r>
@@ -10987,9 +11535,9 @@
           <w:t>https://doi.org/10.1111/gcb.15092</w:t>
         </w:r>
       </w:hyperlink>
-      <w:bookmarkEnd w:id="111"/>
       <w:bookmarkEnd w:id="113"/>
-      <w:bookmarkEnd w:id="224"/>
+      <w:bookmarkEnd w:id="115"/>
+      <w:bookmarkEnd w:id="226"/>
     </w:p>
     <w:sectPr>
       <w:pgSz w:w="12240" w:h="15840"/>
@@ -11052,14 +11600,23 @@
         <w:annotationRef/>
       </w:r>
       <w:r>
+        <w:rPr>
+          <w:highlight w:val="yellow"/>
+        </w:rPr>
         <w:t xml:space="preserve">Traditional </w:t>
       </w:r>
       <w:proofErr w:type="spellStart"/>
       <w:r>
+        <w:rPr>
+          <w:highlight w:val="yellow"/>
+        </w:rPr>
         <w:t>dendro</w:t>
       </w:r>
       <w:proofErr w:type="spellEnd"/>
       <w:r>
+        <w:rPr>
+          <w:highlight w:val="yellow"/>
+        </w:rPr>
         <w:t xml:space="preserve"> methods to characterize climate sensitivity begin with sampling. That is a major part of the issue with inference to ecological questions – the historic samples aren’t suited to the questions we are asking because they are the oldest trees on the most extreme sites, which have been selected to isolate either a temperature or moisture signal.</w:t>
       </w:r>
     </w:p>
@@ -11158,6 +11715,9 @@
         <w:annotationRef/>
       </w:r>
       <w:r>
+        <w:rPr>
+          <w:highlight w:val="yellow"/>
+        </w:rPr>
         <w:t>Yup.</w:t>
       </w:r>
     </w:p>
@@ -11182,14 +11742,26 @@
       </w:r>
       <w:proofErr w:type="gramEnd"/>
       <w:r>
-        <w:t xml:space="preserve"> before, this is largely because </w:t>
+        <w:t xml:space="preserve"> before, this is </w:t>
+      </w:r>
+      <w:r>
+        <w:rPr>
+          <w:highlight w:val="yellow"/>
+        </w:rPr>
+        <w:t xml:space="preserve">largely because </w:t>
       </w:r>
       <w:proofErr w:type="spellStart"/>
       <w:r>
+        <w:rPr>
+          <w:highlight w:val="yellow"/>
+        </w:rPr>
         <w:t>dendroclimate</w:t>
       </w:r>
       <w:proofErr w:type="spellEnd"/>
       <w:r>
+        <w:rPr>
+          <w:highlight w:val="yellow"/>
+        </w:rPr>
         <w:t xml:space="preserve"> studies sample in such a way as to isolate one or other of moisture or temperature limitation.</w:t>
       </w:r>
     </w:p>
@@ -11206,7 +11778,13 @@
         <w:annotationRef/>
       </w:r>
       <w:r>
-        <w:t xml:space="preserve"> DBH doesn’t really “influence” anything – it is the outcome of many processes. Rather it is strongly correlated with many things. But DBH doesn’t really drive anything.</w:t>
+        <w:t xml:space="preserve"> </w:t>
+      </w:r>
+      <w:r>
+        <w:rPr>
+          <w:highlight w:val="yellow"/>
+        </w:rPr>
+        <w:t>DBH doesn’t really “influence” anything – it is the outcome of many processes. Rather it is strongly correlated with many things. But DBH doesn’t really drive anything.</w:t>
       </w:r>
     </w:p>
   </w:comment>
@@ -11222,6 +11800,9 @@
         <w:annotationRef/>
       </w:r>
       <w:r>
+        <w:rPr>
+          <w:highlight w:val="yellow"/>
+        </w:rPr>
         <w:t>It would be good to know the total sample size before the filtering described below.</w:t>
       </w:r>
     </w:p>
@@ -11238,11 +11819,14 @@
         <w:annotationRef/>
       </w:r>
       <w:r>
+        <w:rPr>
+          <w:highlight w:val="lightGray"/>
+        </w:rPr>
         <w:t>Why not just exclude the dead trees altogether? Seems like a potential confounding factor. I can’t imagine that these account for much of the total sample size…</w:t>
       </w:r>
     </w:p>
   </w:comment>
-  <w:comment w:id="69" w:author="Patrick Baker" w:date="2021-03-03T19:16:00Z" w:initials="PB">
+  <w:comment w:id="48" w:author="Teixeira, Kristina A." w:date="2021-03-14T09:20:00Z" w:initials="TKA">
     <w:p>
       <w:pPr>
         <w:pStyle w:val="CommentText"/>
@@ -11254,11 +11838,30 @@
         <w:annotationRef/>
       </w:r>
       <w:r>
+        <w:t>Not changing this. Don’t agree about the need, and they’re important at SCBI</w:t>
+      </w:r>
+    </w:p>
+  </w:comment>
+  <w:comment w:id="70" w:author="Patrick Baker" w:date="2021-03-03T19:16:00Z" w:initials="PB">
+    <w:p>
+      <w:pPr>
+        <w:pStyle w:val="CommentText"/>
+      </w:pPr>
+      <w:r>
+        <w:rPr>
+          <w:rStyle w:val="CommentReference"/>
+        </w:rPr>
+        <w:annotationRef/>
+      </w:r>
+      <w:r>
+        <w:rPr>
+          <w:highlight w:val="yellow"/>
+        </w:rPr>
         <w:t>Are the numbers in parentheses on (f) sample sizes?</w:t>
       </w:r>
     </w:p>
   </w:comment>
-  <w:comment w:id="71" w:author="Patrick Baker" w:date="2021-03-03T19:16:00Z" w:initials="PB">
+  <w:comment w:id="71" w:author="Teixeira, Kristina A." w:date="2021-03-14T09:44:00Z" w:initials="TKA">
     <w:p>
       <w:pPr>
         <w:pStyle w:val="CommentText"/>
@@ -11270,6 +11873,22 @@
         <w:annotationRef/>
       </w:r>
       <w:r>
+        <w:t>Yes. Removed these.</w:t>
+      </w:r>
+    </w:p>
+  </w:comment>
+  <w:comment w:id="73" w:author="Patrick Baker" w:date="2021-03-03T19:16:00Z" w:initials="PB">
+    <w:p>
+      <w:pPr>
+        <w:pStyle w:val="CommentText"/>
+      </w:pPr>
+      <w:r>
+        <w:rPr>
+          <w:rStyle w:val="CommentReference"/>
+        </w:rPr>
+        <w:annotationRef/>
+      </w:r>
+      <w:r>
         <w:rPr>
           <w:highlight w:val="yellow"/>
         </w:rPr>
@@ -11277,7 +11896,7 @@
       </w:r>
     </w:p>
   </w:comment>
-  <w:comment w:id="72" w:author="Patrick Baker" w:date="2021-03-03T19:17:00Z" w:initials="PB">
+  <w:comment w:id="74" w:author="Patrick Baker" w:date="2021-03-03T19:17:00Z" w:initials="PB">
     <w:p>
       <w:pPr>
         <w:pStyle w:val="CommentText"/>
@@ -11289,19 +11908,28 @@
         <w:annotationRef/>
       </w:r>
       <w:r>
+        <w:rPr>
+          <w:highlight w:val="yellow"/>
+        </w:rPr>
         <w:t xml:space="preserve">Barely. Most of the HKK rain is July-Sept. The rains begin in late April-early May. </w:t>
       </w:r>
       <w:proofErr w:type="gramStart"/>
       <w:r>
+        <w:rPr>
+          <w:highlight w:val="yellow"/>
+        </w:rPr>
         <w:t>So</w:t>
       </w:r>
       <w:proofErr w:type="gramEnd"/>
       <w:r>
+        <w:rPr>
+          <w:highlight w:val="yellow"/>
+        </w:rPr>
         <w:t xml:space="preserve"> there is a bit of overlap, but not much. As for BCI, the entire year is included, so to say that it coincides with the wet season is perhaps overstating it. It coincides with all seasons, so likely reflects total precipitation rather than seasonal precipitation.</w:t>
       </w:r>
     </w:p>
   </w:comment>
-  <w:comment w:id="79" w:author="Patrick Baker" w:date="2021-03-03T19:20:00Z" w:initials="PB">
+  <w:comment w:id="81" w:author="Patrick Baker" w:date="2021-03-03T19:20:00Z" w:initials="PB">
     <w:p>
       <w:pPr>
         <w:pStyle w:val="CommentText"/>
@@ -11313,11 +11941,14 @@
         <w:annotationRef/>
       </w:r>
       <w:r>
+        <w:rPr>
+          <w:highlight w:val="yellow"/>
+        </w:rPr>
         <w:t>Not sure I’d say HKK is water limited… Seasonal, sure. But it gets a lot of rain and has pretty clayey soils.</w:t>
       </w:r>
     </w:p>
   </w:comment>
-  <w:comment w:id="80" w:author="Patrick Baker" w:date="2021-03-03T19:22:00Z" w:initials="PB">
+  <w:comment w:id="82" w:author="Patrick Baker" w:date="2021-03-03T19:22:00Z" w:initials="PB">
     <w:p>
       <w:pPr>
         <w:pStyle w:val="CommentText"/>
@@ -11336,7 +11967,7 @@
       </w:r>
     </w:p>
   </w:comment>
-  <w:comment w:id="88" w:author="Patrick Baker" w:date="2021-03-03T19:23:00Z" w:initials="PB">
+  <w:comment w:id="90" w:author="Patrick Baker" w:date="2021-03-03T19:23:00Z" w:initials="PB">
     <w:p>
       <w:pPr>
         <w:pStyle w:val="CommentText"/>
@@ -11348,11 +11979,14 @@
         <w:annotationRef/>
       </w:r>
       <w:r>
+        <w:rPr>
+          <w:highlight w:val="yellow"/>
+        </w:rPr>
         <w:t>I’m fine with keeping it.</w:t>
       </w:r>
     </w:p>
   </w:comment>
-  <w:comment w:id="96" w:author="Patrick Baker" w:date="2021-03-03T19:25:00Z" w:initials="PB">
+  <w:comment w:id="98" w:author="Patrick Baker" w:date="2021-03-03T19:25:00Z" w:initials="PB">
     <w:p>
       <w:pPr>
         <w:pStyle w:val="CommentText"/>
@@ -11364,22 +11998,37 @@
         <w:annotationRef/>
       </w:r>
       <w:r>
+        <w:rPr>
+          <w:highlight w:val="yellow"/>
+        </w:rPr>
         <w:t xml:space="preserve">This is pretty typical of </w:t>
       </w:r>
       <w:proofErr w:type="gramStart"/>
       <w:r>
+        <w:rPr>
+          <w:highlight w:val="yellow"/>
+        </w:rPr>
         <w:t>mixed-species</w:t>
       </w:r>
       <w:proofErr w:type="gramEnd"/>
       <w:r>
+        <w:rPr>
+          <w:highlight w:val="yellow"/>
+        </w:rPr>
         <w:t xml:space="preserve"> stands that experience vertical stratification. Early growth of the species (</w:t>
       </w:r>
       <w:proofErr w:type="spellStart"/>
       <w:r>
+        <w:rPr>
+          <w:highlight w:val="yellow"/>
+        </w:rPr>
         <w:t>eg</w:t>
       </w:r>
       <w:proofErr w:type="spellEnd"/>
       <w:r>
+        <w:rPr>
+          <w:highlight w:val="yellow"/>
+        </w:rPr>
         <w:t>, oak, birch, maple at HF) are similar for the first 30-40 years, but eventually the oaks overtop the birch and maple. The growth of the oaks continues, but the birch and maples slow down. However, where oaks might be locally missing due to recruitment failure, spatial stochastic patterns, birch and maple can maintain high growth rates. Oliver and Larson (1996) [which I am currently revising] cover this in pretty gruesome detail…</w:t>
       </w:r>
     </w:p>
@@ -11400,7 +12049,9 @@
   <w15:commentEx w15:paraId="1965E3CB" w15:done="0"/>
   <w15:commentEx w15:paraId="54D671AE" w15:done="0"/>
   <w15:commentEx w15:paraId="02A49BB2" w15:done="0"/>
+  <w15:commentEx w15:paraId="40E84022" w15:paraIdParent="02A49BB2" w15:done="0"/>
   <w15:commentEx w15:paraId="5E68F1A5" w15:done="0"/>
+  <w15:commentEx w15:paraId="3C16BCCA" w15:paraIdParent="5E68F1A5" w15:done="0"/>
   <w15:commentEx w15:paraId="12950BFE" w15:done="0"/>
   <w15:commentEx w15:paraId="09046ED4" w15:done="0"/>
   <w15:commentEx w15:paraId="17A900A1" w15:done="0"/>
@@ -11423,7 +12074,9 @@
   <w16cex:commentExtensible w16cex:durableId="23EA5D60" w16cex:dateUtc="2021-03-03T08:09:00Z"/>
   <w16cex:commentExtensible w16cex:durableId="23EA5E4B" w16cex:dateUtc="2021-03-03T08:13:00Z"/>
   <w16cex:commentExtensible w16cex:durableId="23EA5E76" w16cex:dateUtc="2021-03-03T08:13:00Z"/>
+  <w16cex:commentExtensible w16cex:durableId="23F853EE" w16cex:dateUtc="2021-03-14T13:20:00Z"/>
   <w16cex:commentExtensible w16cex:durableId="23EA5EF4" w16cex:dateUtc="2021-03-03T08:16:00Z"/>
+  <w16cex:commentExtensible w16cex:durableId="23F8597D" w16cex:dateUtc="2021-03-14T13:44:00Z"/>
   <w16cex:commentExtensible w16cex:durableId="23EA5F18" w16cex:dateUtc="2021-03-03T08:16:00Z"/>
   <w16cex:commentExtensible w16cex:durableId="23EA5F51" w16cex:dateUtc="2021-03-03T08:17:00Z"/>
   <w16cex:commentExtensible w16cex:durableId="23EA6019" w16cex:dateUtc="2021-03-03T08:20:00Z"/>
@@ -11446,7 +12099,9 @@
   <w16cid:commentId w16cid:paraId="1965E3CB" w16cid:durableId="23EA5D60"/>
   <w16cid:commentId w16cid:paraId="54D671AE" w16cid:durableId="23EA5E4B"/>
   <w16cid:commentId w16cid:paraId="02A49BB2" w16cid:durableId="23EA5E76"/>
+  <w16cid:commentId w16cid:paraId="40E84022" w16cid:durableId="23F853EE"/>
   <w16cid:commentId w16cid:paraId="5E68F1A5" w16cid:durableId="23EA5EF4"/>
+  <w16cid:commentId w16cid:paraId="3C16BCCA" w16cid:durableId="23F8597D"/>
   <w16cid:commentId w16cid:paraId="12950BFE" w16cid:durableId="23EA5F18"/>
   <w16cid:commentId w16cid:paraId="09046ED4" w16cid:durableId="23EA5F51"/>
   <w16cid:commentId w16cid:paraId="17A900A1" w16cid:durableId="23EA6019"/>

</xml_diff>